<commit_message>
updated Cahier des Charges
</commit_message>
<xml_diff>
--- a/cdc/Cahier-des-charges-meuuuhble.docx
+++ b/cdc/Cahier-des-charges-meuuuhble.docx
@@ -88,12 +88,14 @@
             <w:pPr>
               <w:jc w:val="both"/>
             </w:pPr>
+            <w:proofErr w:type="spellStart"/>
             <w:r>
               <w:rPr>
                 <w:rFonts w:ascii="Arial" w:hAnsi="Arial" w:cs="Arial"/>
               </w:rPr>
               <w:t>Meuuuhble</w:t>
             </w:r>
+            <w:proofErr w:type="spellEnd"/>
           </w:p>
         </w:tc>
       </w:tr>
@@ -188,11 +190,19 @@
                 <w:rFonts w:ascii="Arial" w:hAnsi="Arial" w:cs="Arial"/>
               </w:rPr>
             </w:pPr>
+            <w:proofErr w:type="spellStart"/>
             <w:r>
               <w:rPr>
                 <w:rFonts w:ascii="Arial" w:hAnsi="Arial" w:cs="Arial"/>
               </w:rPr>
-              <w:t>Hegele Florian</w:t>
+              <w:t>Hegele</w:t>
+            </w:r>
+            <w:proofErr w:type="spellEnd"/>
+            <w:r>
+              <w:rPr>
+                <w:rFonts w:ascii="Arial" w:hAnsi="Arial" w:cs="Arial"/>
+              </w:rPr>
+              <w:t xml:space="preserve"> Florian</w:t>
             </w:r>
           </w:p>
         </w:tc>
@@ -599,7 +609,7 @@
           <w:r>
             <w:fldChar w:fldCharType="separate"/>
           </w:r>
-          <w:hyperlink w:anchor="_Toc158361472" w:history="1">
+          <w:hyperlink w:anchor="_Toc158389192" w:history="1">
             <w:r>
               <w:rPr>
                 <w:rStyle w:val="Lienhypertexte"/>
@@ -647,7 +657,7 @@
                 <w:noProof/>
                 <w:webHidden/>
               </w:rPr>
-              <w:instrText xml:space="preserve"> PAGEREF _Toc158361472 \h </w:instrText>
+              <w:instrText xml:space="preserve"> PAGEREF _Toc158389192 \h </w:instrText>
             </w:r>
             <w:r>
               <w:rPr>
@@ -697,7 +707,7 @@
               <w14:ligatures w14:val="standardContextual"/>
             </w:rPr>
           </w:pPr>
-          <w:hyperlink w:anchor="_Toc158361473" w:history="1">
+          <w:hyperlink w:anchor="_Toc158389193" w:history="1">
             <w:r>
               <w:rPr>
                 <w:rStyle w:val="Lienhypertexte"/>
@@ -745,7 +755,7 @@
                 <w:noProof/>
                 <w:webHidden/>
               </w:rPr>
-              <w:instrText xml:space="preserve"> PAGEREF _Toc158361473 \h </w:instrText>
+              <w:instrText xml:space="preserve"> PAGEREF _Toc158389193 \h </w:instrText>
             </w:r>
             <w:r>
               <w:rPr>
@@ -793,7 +803,7 @@
               <w14:ligatures w14:val="standardContextual"/>
             </w:rPr>
           </w:pPr>
-          <w:hyperlink w:anchor="_Toc158361474" w:history="1">
+          <w:hyperlink w:anchor="_Toc158389194" w:history="1">
             <w:r>
               <w:rPr>
                 <w:rStyle w:val="Lienhypertexte"/>
@@ -839,7 +849,7 @@
                 <w:noProof/>
                 <w:webHidden/>
               </w:rPr>
-              <w:instrText xml:space="preserve"> PAGEREF _Toc158361474 \h </w:instrText>
+              <w:instrText xml:space="preserve"> PAGEREF _Toc158389194 \h </w:instrText>
             </w:r>
             <w:r>
               <w:rPr>
@@ -887,7 +897,7 @@
               <w14:ligatures w14:val="standardContextual"/>
             </w:rPr>
           </w:pPr>
-          <w:hyperlink w:anchor="_Toc158361475" w:history="1">
+          <w:hyperlink w:anchor="_Toc158389195" w:history="1">
             <w:r>
               <w:rPr>
                 <w:rStyle w:val="Lienhypertexte"/>
@@ -933,7 +943,7 @@
                 <w:noProof/>
                 <w:webHidden/>
               </w:rPr>
-              <w:instrText xml:space="preserve"> PAGEREF _Toc158361475 \h </w:instrText>
+              <w:instrText xml:space="preserve"> PAGEREF _Toc158389195 \h </w:instrText>
             </w:r>
             <w:r>
               <w:rPr>
@@ -979,7 +989,7 @@
               <w14:ligatures w14:val="standardContextual"/>
             </w:rPr>
           </w:pPr>
-          <w:hyperlink w:anchor="_Toc158361476" w:history="1">
+          <w:hyperlink w:anchor="_Toc158389196" w:history="1">
             <w:r>
               <w:rPr>
                 <w:rStyle w:val="Lienhypertexte"/>
@@ -1024,7 +1034,7 @@
                 <w:noProof/>
                 <w:webHidden/>
               </w:rPr>
-              <w:instrText xml:space="preserve"> PAGEREF _Toc158361476 \h </w:instrText>
+              <w:instrText xml:space="preserve"> PAGEREF _Toc158389196 \h </w:instrText>
             </w:r>
             <w:r>
               <w:rPr>
@@ -1072,7 +1082,7 @@
               <w14:ligatures w14:val="standardContextual"/>
             </w:rPr>
           </w:pPr>
-          <w:hyperlink w:anchor="_Toc158361477" w:history="1">
+          <w:hyperlink w:anchor="_Toc158389197" w:history="1">
             <w:r>
               <w:rPr>
                 <w:rStyle w:val="Lienhypertexte"/>
@@ -1118,7 +1128,7 @@
                 <w:noProof/>
                 <w:webHidden/>
               </w:rPr>
-              <w:instrText xml:space="preserve"> PAGEREF _Toc158361477 \h </w:instrText>
+              <w:instrText xml:space="preserve"> PAGEREF _Toc158389197 \h </w:instrText>
             </w:r>
             <w:r>
               <w:rPr>
@@ -1164,7 +1174,7 @@
               <w14:ligatures w14:val="standardContextual"/>
             </w:rPr>
           </w:pPr>
-          <w:hyperlink w:anchor="_Toc158361478" w:history="1">
+          <w:hyperlink w:anchor="_Toc158389198" w:history="1">
             <w:r>
               <w:rPr>
                 <w:rStyle w:val="Lienhypertexte"/>
@@ -1208,7 +1218,7 @@
                 <w:noProof/>
                 <w:webHidden/>
               </w:rPr>
-              <w:instrText xml:space="preserve"> PAGEREF _Toc158361478 \h </w:instrText>
+              <w:instrText xml:space="preserve"> PAGEREF _Toc158389198 \h </w:instrText>
             </w:r>
             <w:r>
               <w:rPr>
@@ -1256,7 +1266,7 @@
               <w14:ligatures w14:val="standardContextual"/>
             </w:rPr>
           </w:pPr>
-          <w:hyperlink w:anchor="_Toc158361479" w:history="1">
+          <w:hyperlink w:anchor="_Toc158389199" w:history="1">
             <w:r>
               <w:rPr>
                 <w:rStyle w:val="Lienhypertexte"/>
@@ -1302,7 +1312,7 @@
                 <w:noProof/>
                 <w:webHidden/>
               </w:rPr>
-              <w:instrText xml:space="preserve"> PAGEREF _Toc158361479 \h </w:instrText>
+              <w:instrText xml:space="preserve"> PAGEREF _Toc158389199 \h </w:instrText>
             </w:r>
             <w:r>
               <w:rPr>
@@ -1350,7 +1360,7 @@
               <w14:ligatures w14:val="standardContextual"/>
             </w:rPr>
           </w:pPr>
-          <w:hyperlink w:anchor="_Toc158361480" w:history="1">
+          <w:hyperlink w:anchor="_Toc158389200" w:history="1">
             <w:r>
               <w:rPr>
                 <w:rStyle w:val="Lienhypertexte"/>
@@ -1396,7 +1406,7 @@
                 <w:noProof/>
                 <w:webHidden/>
               </w:rPr>
-              <w:instrText xml:space="preserve"> PAGEREF _Toc158361480 \h </w:instrText>
+              <w:instrText xml:space="preserve"> PAGEREF _Toc158389200 \h </w:instrText>
             </w:r>
             <w:r>
               <w:rPr>
@@ -1444,7 +1454,7 @@
               <w14:ligatures w14:val="standardContextual"/>
             </w:rPr>
           </w:pPr>
-          <w:hyperlink w:anchor="_Toc158361481" w:history="1">
+          <w:hyperlink w:anchor="_Toc158389201" w:history="1">
             <w:r>
               <w:rPr>
                 <w:rStyle w:val="Lienhypertexte"/>
@@ -1490,7 +1500,7 @@
                 <w:noProof/>
                 <w:webHidden/>
               </w:rPr>
-              <w:instrText xml:space="preserve"> PAGEREF _Toc158361481 \h </w:instrText>
+              <w:instrText xml:space="preserve"> PAGEREF _Toc158389201 \h </w:instrText>
             </w:r>
             <w:r>
               <w:rPr>
@@ -1536,7 +1546,7 @@
               <w14:ligatures w14:val="standardContextual"/>
             </w:rPr>
           </w:pPr>
-          <w:hyperlink w:anchor="_Toc158361482" w:history="1">
+          <w:hyperlink w:anchor="_Toc158389202" w:history="1">
             <w:r>
               <w:rPr>
                 <w:rStyle w:val="Lienhypertexte"/>
@@ -1580,7 +1590,7 @@
                 <w:noProof/>
                 <w:webHidden/>
               </w:rPr>
-              <w:instrText xml:space="preserve"> PAGEREF _Toc158361482 \h </w:instrText>
+              <w:instrText xml:space="preserve"> PAGEREF _Toc158389202 \h </w:instrText>
             </w:r>
             <w:r>
               <w:rPr>
@@ -1626,7 +1636,7 @@
               <w14:ligatures w14:val="standardContextual"/>
             </w:rPr>
           </w:pPr>
-          <w:hyperlink w:anchor="_Toc158361483" w:history="1">
+          <w:hyperlink w:anchor="_Toc158389203" w:history="1">
             <w:r>
               <w:rPr>
                 <w:rStyle w:val="Lienhypertexte"/>
@@ -1670,7 +1680,7 @@
                 <w:noProof/>
                 <w:webHidden/>
               </w:rPr>
-              <w:instrText xml:space="preserve"> PAGEREF _Toc158361483 \h </w:instrText>
+              <w:instrText xml:space="preserve"> PAGEREF _Toc158389203 \h </w:instrText>
             </w:r>
             <w:r>
               <w:rPr>
@@ -1716,7 +1726,7 @@
               <w14:ligatures w14:val="standardContextual"/>
             </w:rPr>
           </w:pPr>
-          <w:hyperlink w:anchor="_Toc158361484" w:history="1">
+          <w:hyperlink w:anchor="_Toc158389204" w:history="1">
             <w:r>
               <w:rPr>
                 <w:rStyle w:val="Lienhypertexte"/>
@@ -1760,7 +1770,7 @@
                 <w:noProof/>
                 <w:webHidden/>
               </w:rPr>
-              <w:instrText xml:space="preserve"> PAGEREF _Toc158361484 \h </w:instrText>
+              <w:instrText xml:space="preserve"> PAGEREF _Toc158389204 \h </w:instrText>
             </w:r>
             <w:r>
               <w:rPr>
@@ -1808,7 +1818,7 @@
               <w14:ligatures w14:val="standardContextual"/>
             </w:rPr>
           </w:pPr>
-          <w:hyperlink w:anchor="_Toc158361485" w:history="1">
+          <w:hyperlink w:anchor="_Toc158389205" w:history="1">
             <w:r>
               <w:rPr>
                 <w:rStyle w:val="Lienhypertexte"/>
@@ -1854,7 +1864,7 @@
                 <w:noProof/>
                 <w:webHidden/>
               </w:rPr>
-              <w:instrText xml:space="preserve"> PAGEREF _Toc158361485 \h </w:instrText>
+              <w:instrText xml:space="preserve"> PAGEREF _Toc158389205 \h </w:instrText>
             </w:r>
             <w:r>
               <w:rPr>
@@ -1900,7 +1910,7 @@
               <w14:ligatures w14:val="standardContextual"/>
             </w:rPr>
           </w:pPr>
-          <w:hyperlink w:anchor="_Toc158361486" w:history="1">
+          <w:hyperlink w:anchor="_Toc158389206" w:history="1">
             <w:r>
               <w:rPr>
                 <w:rStyle w:val="Lienhypertexte"/>
@@ -1944,7 +1954,7 @@
                 <w:noProof/>
                 <w:webHidden/>
               </w:rPr>
-              <w:instrText xml:space="preserve"> PAGEREF _Toc158361486 \h </w:instrText>
+              <w:instrText xml:space="preserve"> PAGEREF _Toc158389206 \h </w:instrText>
             </w:r>
             <w:r>
               <w:rPr>
@@ -1990,7 +2000,7 @@
               <w14:ligatures w14:val="standardContextual"/>
             </w:rPr>
           </w:pPr>
-          <w:hyperlink w:anchor="_Toc158361487" w:history="1">
+          <w:hyperlink w:anchor="_Toc158389207" w:history="1">
             <w:r>
               <w:rPr>
                 <w:rStyle w:val="Lienhypertexte"/>
@@ -2034,7 +2044,7 @@
                 <w:noProof/>
                 <w:webHidden/>
               </w:rPr>
-              <w:instrText xml:space="preserve"> PAGEREF _Toc158361487 \h </w:instrText>
+              <w:instrText xml:space="preserve"> PAGEREF _Toc158389207 \h </w:instrText>
             </w:r>
             <w:r>
               <w:rPr>
@@ -2080,7 +2090,7 @@
               <w14:ligatures w14:val="standardContextual"/>
             </w:rPr>
           </w:pPr>
-          <w:hyperlink w:anchor="_Toc158361488" w:history="1">
+          <w:hyperlink w:anchor="_Toc158389208" w:history="1">
             <w:r>
               <w:rPr>
                 <w:rStyle w:val="Lienhypertexte"/>
@@ -2124,7 +2134,7 @@
                 <w:noProof/>
                 <w:webHidden/>
               </w:rPr>
-              <w:instrText xml:space="preserve"> PAGEREF _Toc158361488 \h </w:instrText>
+              <w:instrText xml:space="preserve"> PAGEREF _Toc158389208 \h </w:instrText>
             </w:r>
             <w:r>
               <w:rPr>
@@ -2172,7 +2182,7 @@
               <w14:ligatures w14:val="standardContextual"/>
             </w:rPr>
           </w:pPr>
-          <w:hyperlink w:anchor="_Toc158361489" w:history="1">
+          <w:hyperlink w:anchor="_Toc158389209" w:history="1">
             <w:r>
               <w:rPr>
                 <w:rStyle w:val="Lienhypertexte"/>
@@ -2218,7 +2228,7 @@
                 <w:noProof/>
                 <w:webHidden/>
               </w:rPr>
-              <w:instrText xml:space="preserve"> PAGEREF _Toc158361489 \h </w:instrText>
+              <w:instrText xml:space="preserve"> PAGEREF _Toc158389209 \h </w:instrText>
             </w:r>
             <w:r>
               <w:rPr>
@@ -2264,7 +2274,7 @@
               <w14:ligatures w14:val="standardContextual"/>
             </w:rPr>
           </w:pPr>
-          <w:hyperlink w:anchor="_Toc158361490" w:history="1">
+          <w:hyperlink w:anchor="_Toc158389210" w:history="1">
             <w:r>
               <w:rPr>
                 <w:rStyle w:val="Lienhypertexte"/>
@@ -2308,7 +2318,7 @@
                 <w:noProof/>
                 <w:webHidden/>
               </w:rPr>
-              <w:instrText xml:space="preserve"> PAGEREF _Toc158361490 \h </w:instrText>
+              <w:instrText xml:space="preserve"> PAGEREF _Toc158389210 \h </w:instrText>
             </w:r>
             <w:r>
               <w:rPr>
@@ -2354,7 +2364,7 @@
               <w14:ligatures w14:val="standardContextual"/>
             </w:rPr>
           </w:pPr>
-          <w:hyperlink w:anchor="_Toc158361491" w:history="1">
+          <w:hyperlink w:anchor="_Toc158389211" w:history="1">
             <w:r>
               <w:rPr>
                 <w:rStyle w:val="Lienhypertexte"/>
@@ -2398,7 +2408,7 @@
                 <w:noProof/>
                 <w:webHidden/>
               </w:rPr>
-              <w:instrText xml:space="preserve"> PAGEREF _Toc158361491 \h </w:instrText>
+              <w:instrText xml:space="preserve"> PAGEREF _Toc158389211 \h </w:instrText>
             </w:r>
             <w:r>
               <w:rPr>
@@ -2444,7 +2454,7 @@
               <w14:ligatures w14:val="standardContextual"/>
             </w:rPr>
           </w:pPr>
-          <w:hyperlink w:anchor="_Toc158361492" w:history="1">
+          <w:hyperlink w:anchor="_Toc158389212" w:history="1">
             <w:r>
               <w:rPr>
                 <w:rStyle w:val="Lienhypertexte"/>
@@ -2488,7 +2498,7 @@
                 <w:noProof/>
                 <w:webHidden/>
               </w:rPr>
-              <w:instrText xml:space="preserve"> PAGEREF _Toc158361492 \h </w:instrText>
+              <w:instrText xml:space="preserve"> PAGEREF _Toc158389212 \h </w:instrText>
             </w:r>
             <w:r>
               <w:rPr>
@@ -2534,7 +2544,7 @@
               <w14:ligatures w14:val="standardContextual"/>
             </w:rPr>
           </w:pPr>
-          <w:hyperlink w:anchor="_Toc158361493" w:history="1">
+          <w:hyperlink w:anchor="_Toc158389213" w:history="1">
             <w:r>
               <w:rPr>
                 <w:rStyle w:val="Lienhypertexte"/>
@@ -2578,7 +2588,7 @@
                 <w:noProof/>
                 <w:webHidden/>
               </w:rPr>
-              <w:instrText xml:space="preserve"> PAGEREF _Toc158361493 \h </w:instrText>
+              <w:instrText xml:space="preserve"> PAGEREF _Toc158389213 \h </w:instrText>
             </w:r>
             <w:r>
               <w:rPr>
@@ -2624,7 +2634,7 @@
               <w14:ligatures w14:val="standardContextual"/>
             </w:rPr>
           </w:pPr>
-          <w:hyperlink w:anchor="_Toc158361494" w:history="1">
+          <w:hyperlink w:anchor="_Toc158389214" w:history="1">
             <w:r>
               <w:rPr>
                 <w:rStyle w:val="Lienhypertexte"/>
@@ -2668,7 +2678,7 @@
                 <w:noProof/>
                 <w:webHidden/>
               </w:rPr>
-              <w:instrText xml:space="preserve"> PAGEREF _Toc158361494 \h </w:instrText>
+              <w:instrText xml:space="preserve"> PAGEREF _Toc158389214 \h </w:instrText>
             </w:r>
             <w:r>
               <w:rPr>
@@ -2718,7 +2728,7 @@
               <w14:ligatures w14:val="standardContextual"/>
             </w:rPr>
           </w:pPr>
-          <w:hyperlink w:anchor="_Toc158361495" w:history="1">
+          <w:hyperlink w:anchor="_Toc158389215" w:history="1">
             <w:r>
               <w:rPr>
                 <w:rStyle w:val="Lienhypertexte"/>
@@ -2766,7 +2776,7 @@
                 <w:noProof/>
                 <w:webHidden/>
               </w:rPr>
-              <w:instrText xml:space="preserve"> PAGEREF _Toc158361495 \h </w:instrText>
+              <w:instrText xml:space="preserve"> PAGEREF _Toc158389215 \h </w:instrText>
             </w:r>
             <w:r>
               <w:rPr>
@@ -2814,7 +2824,7 @@
               <w14:ligatures w14:val="standardContextual"/>
             </w:rPr>
           </w:pPr>
-          <w:hyperlink w:anchor="_Toc158361496" w:history="1">
+          <w:hyperlink w:anchor="_Toc158389216" w:history="1">
             <w:r>
               <w:rPr>
                 <w:rStyle w:val="Lienhypertexte"/>
@@ -2860,7 +2870,7 @@
                 <w:noProof/>
                 <w:webHidden/>
               </w:rPr>
-              <w:instrText xml:space="preserve"> PAGEREF _Toc158361496 \h </w:instrText>
+              <w:instrText xml:space="preserve"> PAGEREF _Toc158389216 \h </w:instrText>
             </w:r>
             <w:r>
               <w:rPr>
@@ -2908,7 +2918,7 @@
               <w14:ligatures w14:val="standardContextual"/>
             </w:rPr>
           </w:pPr>
-          <w:hyperlink w:anchor="_Toc158361497" w:history="1">
+          <w:hyperlink w:anchor="_Toc158389217" w:history="1">
             <w:r>
               <w:rPr>
                 <w:rStyle w:val="Lienhypertexte"/>
@@ -2954,7 +2964,7 @@
                 <w:noProof/>
                 <w:webHidden/>
               </w:rPr>
-              <w:instrText xml:space="preserve"> PAGEREF _Toc158361497 \h </w:instrText>
+              <w:instrText xml:space="preserve"> PAGEREF _Toc158389217 \h </w:instrText>
             </w:r>
             <w:r>
               <w:rPr>
@@ -3002,7 +3012,7 @@
               <w14:ligatures w14:val="standardContextual"/>
             </w:rPr>
           </w:pPr>
-          <w:hyperlink w:anchor="_Toc158361498" w:history="1">
+          <w:hyperlink w:anchor="_Toc158389218" w:history="1">
             <w:r>
               <w:rPr>
                 <w:rStyle w:val="Lienhypertexte"/>
@@ -3048,7 +3058,7 @@
                 <w:noProof/>
                 <w:webHidden/>
               </w:rPr>
-              <w:instrText xml:space="preserve"> PAGEREF _Toc158361498 \h </w:instrText>
+              <w:instrText xml:space="preserve"> PAGEREF _Toc158389218 \h </w:instrText>
             </w:r>
             <w:r>
               <w:rPr>
@@ -3096,7 +3106,7 @@
               <w14:ligatures w14:val="standardContextual"/>
             </w:rPr>
           </w:pPr>
-          <w:hyperlink w:anchor="_Toc158361499" w:history="1">
+          <w:hyperlink w:anchor="_Toc158389219" w:history="1">
             <w:r>
               <w:rPr>
                 <w:rStyle w:val="Lienhypertexte"/>
@@ -3142,7 +3152,7 @@
                 <w:noProof/>
                 <w:webHidden/>
               </w:rPr>
-              <w:instrText xml:space="preserve"> PAGEREF _Toc158361499 \h </w:instrText>
+              <w:instrText xml:space="preserve"> PAGEREF _Toc158389219 \h </w:instrText>
             </w:r>
             <w:r>
               <w:rPr>
@@ -3190,7 +3200,7 @@
               <w14:ligatures w14:val="standardContextual"/>
             </w:rPr>
           </w:pPr>
-          <w:hyperlink w:anchor="_Toc158361500" w:history="1">
+          <w:hyperlink w:anchor="_Toc158389220" w:history="1">
             <w:r>
               <w:rPr>
                 <w:rStyle w:val="Lienhypertexte"/>
@@ -3215,7 +3225,7 @@
                 <w:rStyle w:val="Lienhypertexte"/>
                 <w:noProof/>
               </w:rPr>
-              <w:t>CONTRAINTES TECHNIQUES (facultatif)</w:t>
+              <w:t>CONTRAINTES TECHNIQUES</w:t>
             </w:r>
             <w:r>
               <w:rPr>
@@ -3236,7 +3246,7 @@
                 <w:noProof/>
                 <w:webHidden/>
               </w:rPr>
-              <w:instrText xml:space="preserve"> PAGEREF _Toc158361500 \h </w:instrText>
+              <w:instrText xml:space="preserve"> PAGEREF _Toc158389220 \h </w:instrText>
             </w:r>
             <w:r>
               <w:rPr>
@@ -3286,7 +3296,7 @@
               <w14:ligatures w14:val="standardContextual"/>
             </w:rPr>
           </w:pPr>
-          <w:hyperlink w:anchor="_Toc158361501" w:history="1">
+          <w:hyperlink w:anchor="_Toc158389221" w:history="1">
             <w:r>
               <w:rPr>
                 <w:rStyle w:val="Lienhypertexte"/>
@@ -3334,7 +3344,7 @@
                 <w:noProof/>
                 <w:webHidden/>
               </w:rPr>
-              <w:instrText xml:space="preserve"> PAGEREF _Toc158361501 \h </w:instrText>
+              <w:instrText xml:space="preserve"> PAGEREF _Toc158389221 \h </w:instrText>
             </w:r>
             <w:r>
               <w:rPr>
@@ -3382,7 +3392,7 @@
               <w14:ligatures w14:val="standardContextual"/>
             </w:rPr>
           </w:pPr>
-          <w:hyperlink w:anchor="_Toc158361502" w:history="1">
+          <w:hyperlink w:anchor="_Toc158389222" w:history="1">
             <w:r>
               <w:rPr>
                 <w:rStyle w:val="Lienhypertexte"/>
@@ -3428,7 +3438,7 @@
                 <w:noProof/>
                 <w:webHidden/>
               </w:rPr>
-              <w:instrText xml:space="preserve"> PAGEREF _Toc158361502 \h </w:instrText>
+              <w:instrText xml:space="preserve"> PAGEREF _Toc158389222 \h </w:instrText>
             </w:r>
             <w:r>
               <w:rPr>
@@ -3476,7 +3486,7 @@
               <w14:ligatures w14:val="standardContextual"/>
             </w:rPr>
           </w:pPr>
-          <w:hyperlink w:anchor="_Toc158361503" w:history="1">
+          <w:hyperlink w:anchor="_Toc158389223" w:history="1">
             <w:r>
               <w:rPr>
                 <w:rStyle w:val="Lienhypertexte"/>
@@ -3522,7 +3532,7 @@
                 <w:noProof/>
                 <w:webHidden/>
               </w:rPr>
-              <w:instrText xml:space="preserve"> PAGEREF _Toc158361503 \h </w:instrText>
+              <w:instrText xml:space="preserve"> PAGEREF _Toc158389223 \h </w:instrText>
             </w:r>
             <w:r>
               <w:rPr>
@@ -3570,7 +3580,7 @@
               <w14:ligatures w14:val="standardContextual"/>
             </w:rPr>
           </w:pPr>
-          <w:hyperlink w:anchor="_Toc158361504" w:history="1">
+          <w:hyperlink w:anchor="_Toc158389224" w:history="1">
             <w:r>
               <w:rPr>
                 <w:rStyle w:val="Lienhypertexte"/>
@@ -3616,7 +3626,7 @@
                 <w:noProof/>
                 <w:webHidden/>
               </w:rPr>
-              <w:instrText xml:space="preserve"> PAGEREF _Toc158361504 \h </w:instrText>
+              <w:instrText xml:space="preserve"> PAGEREF _Toc158389224 \h </w:instrText>
             </w:r>
             <w:r>
               <w:rPr>
@@ -3664,7 +3674,7 @@
               <w14:ligatures w14:val="standardContextual"/>
             </w:rPr>
           </w:pPr>
-          <w:hyperlink w:anchor="_Toc158361505" w:history="1">
+          <w:hyperlink w:anchor="_Toc158389225" w:history="1">
             <w:r>
               <w:rPr>
                 <w:rStyle w:val="Lienhypertexte"/>
@@ -3710,7 +3720,7 @@
                 <w:noProof/>
                 <w:webHidden/>
               </w:rPr>
-              <w:instrText xml:space="preserve"> PAGEREF _Toc158361505 \h </w:instrText>
+              <w:instrText xml:space="preserve"> PAGEREF _Toc158389225 \h </w:instrText>
             </w:r>
             <w:r>
               <w:rPr>
@@ -3758,7 +3768,7 @@
               <w14:ligatures w14:val="standardContextual"/>
             </w:rPr>
           </w:pPr>
-          <w:hyperlink w:anchor="_Toc158361506" w:history="1">
+          <w:hyperlink w:anchor="_Toc158389226" w:history="1">
             <w:r>
               <w:rPr>
                 <w:rStyle w:val="Lienhypertexte"/>
@@ -3804,7 +3814,187 @@
                 <w:noProof/>
                 <w:webHidden/>
               </w:rPr>
-              <w:instrText xml:space="preserve"> PAGEREF _Toc158361506 \h </w:instrText>
+              <w:instrText xml:space="preserve"> PAGEREF _Toc158389226 \h </w:instrText>
+            </w:r>
+            <w:r>
+              <w:rPr>
+                <w:noProof/>
+                <w:webHidden/>
+              </w:rPr>
+            </w:r>
+            <w:r>
+              <w:rPr>
+                <w:noProof/>
+                <w:webHidden/>
+              </w:rPr>
+              <w:fldChar w:fldCharType="separate"/>
+            </w:r>
+            <w:r>
+              <w:rPr>
+                <w:noProof/>
+                <w:webHidden/>
+              </w:rPr>
+              <w:t>18</w:t>
+            </w:r>
+            <w:r>
+              <w:rPr>
+                <w:noProof/>
+                <w:webHidden/>
+              </w:rPr>
+              <w:fldChar w:fldCharType="end"/>
+            </w:r>
+          </w:hyperlink>
+        </w:p>
+        <w:p>
+          <w:pPr>
+            <w:pStyle w:val="TM3"/>
+            <w:tabs>
+              <w:tab w:val="left" w:pos="1200"/>
+              <w:tab w:val="right" w:leader="dot" w:pos="9062"/>
+            </w:tabs>
+            <w:rPr>
+              <w:noProof/>
+              <w:kern w:val="2"/>
+              <w:sz w:val="24"/>
+              <w:szCs w:val="24"/>
+              <w14:ligatures w14:val="standardContextual"/>
+            </w:rPr>
+          </w:pPr>
+          <w:hyperlink w:anchor="_Toc158389227" w:history="1">
+            <w:r>
+              <w:rPr>
+                <w:rStyle w:val="Lienhypertexte"/>
+                <w:noProof/>
+              </w:rPr>
+              <w:t>4.5.1</w:t>
+            </w:r>
+            <w:r>
+              <w:rPr>
+                <w:noProof/>
+                <w:kern w:val="2"/>
+                <w:sz w:val="24"/>
+                <w:szCs w:val="24"/>
+                <w14:ligatures w14:val="standardContextual"/>
+              </w:rPr>
+              <w:tab/>
+            </w:r>
+            <w:r>
+              <w:rPr>
+                <w:rStyle w:val="Lienhypertexte"/>
+                <w:noProof/>
+              </w:rPr>
+              <w:t>Objectif du Tunnel de Conversion :</w:t>
+            </w:r>
+            <w:r>
+              <w:rPr>
+                <w:noProof/>
+                <w:webHidden/>
+              </w:rPr>
+              <w:tab/>
+            </w:r>
+            <w:r>
+              <w:rPr>
+                <w:noProof/>
+                <w:webHidden/>
+              </w:rPr>
+              <w:fldChar w:fldCharType="begin"/>
+            </w:r>
+            <w:r>
+              <w:rPr>
+                <w:noProof/>
+                <w:webHidden/>
+              </w:rPr>
+              <w:instrText xml:space="preserve"> PAGEREF _Toc158389227 \h </w:instrText>
+            </w:r>
+            <w:r>
+              <w:rPr>
+                <w:noProof/>
+                <w:webHidden/>
+              </w:rPr>
+            </w:r>
+            <w:r>
+              <w:rPr>
+                <w:noProof/>
+                <w:webHidden/>
+              </w:rPr>
+              <w:fldChar w:fldCharType="separate"/>
+            </w:r>
+            <w:r>
+              <w:rPr>
+                <w:noProof/>
+                <w:webHidden/>
+              </w:rPr>
+              <w:t>18</w:t>
+            </w:r>
+            <w:r>
+              <w:rPr>
+                <w:noProof/>
+                <w:webHidden/>
+              </w:rPr>
+              <w:fldChar w:fldCharType="end"/>
+            </w:r>
+          </w:hyperlink>
+        </w:p>
+        <w:p>
+          <w:pPr>
+            <w:pStyle w:val="TM3"/>
+            <w:tabs>
+              <w:tab w:val="left" w:pos="1200"/>
+              <w:tab w:val="right" w:leader="dot" w:pos="9062"/>
+            </w:tabs>
+            <w:rPr>
+              <w:noProof/>
+              <w:kern w:val="2"/>
+              <w:sz w:val="24"/>
+              <w:szCs w:val="24"/>
+              <w14:ligatures w14:val="standardContextual"/>
+            </w:rPr>
+          </w:pPr>
+          <w:hyperlink w:anchor="_Toc158389228" w:history="1">
+            <w:r>
+              <w:rPr>
+                <w:rStyle w:val="Lienhypertexte"/>
+                <w:noProof/>
+              </w:rPr>
+              <w:t>4.5.2</w:t>
+            </w:r>
+            <w:r>
+              <w:rPr>
+                <w:noProof/>
+                <w:kern w:val="2"/>
+                <w:sz w:val="24"/>
+                <w:szCs w:val="24"/>
+                <w14:ligatures w14:val="standardContextual"/>
+              </w:rPr>
+              <w:tab/>
+            </w:r>
+            <w:r>
+              <w:rPr>
+                <w:rStyle w:val="Lienhypertexte"/>
+                <w:noProof/>
+              </w:rPr>
+              <w:t>Étapes du Processus d'Achat :</w:t>
+            </w:r>
+            <w:r>
+              <w:rPr>
+                <w:noProof/>
+                <w:webHidden/>
+              </w:rPr>
+              <w:tab/>
+            </w:r>
+            <w:r>
+              <w:rPr>
+                <w:noProof/>
+                <w:webHidden/>
+              </w:rPr>
+              <w:fldChar w:fldCharType="begin"/>
+            </w:r>
+            <w:r>
+              <w:rPr>
+                <w:noProof/>
+                <w:webHidden/>
+              </w:rPr>
+              <w:instrText xml:space="preserve"> PAGEREF _Toc158389228 \h </w:instrText>
             </w:r>
             <w:r>
               <w:rPr>
@@ -3852,7 +4042,7 @@
               <w14:ligatures w14:val="standardContextual"/>
             </w:rPr>
           </w:pPr>
-          <w:hyperlink w:anchor="_Toc158361507" w:history="1">
+          <w:hyperlink w:anchor="_Toc158389229" w:history="1">
             <w:r>
               <w:rPr>
                 <w:rStyle w:val="Lienhypertexte"/>
@@ -3898,7 +4088,7 @@
                 <w:noProof/>
                 <w:webHidden/>
               </w:rPr>
-              <w:instrText xml:space="preserve"> PAGEREF _Toc158361507 \h </w:instrText>
+              <w:instrText xml:space="preserve"> PAGEREF _Toc158389229 \h </w:instrText>
             </w:r>
             <w:r>
               <w:rPr>
@@ -3946,7 +4136,7 @@
               <w14:ligatures w14:val="standardContextual"/>
             </w:rPr>
           </w:pPr>
-          <w:hyperlink w:anchor="_Toc158361508" w:history="1">
+          <w:hyperlink w:anchor="_Toc158389230" w:history="1">
             <w:r>
               <w:rPr>
                 <w:rStyle w:val="Lienhypertexte"/>
@@ -3992,7 +4182,7 @@
                 <w:noProof/>
                 <w:webHidden/>
               </w:rPr>
-              <w:instrText xml:space="preserve"> PAGEREF _Toc158361508 \h </w:instrText>
+              <w:instrText xml:space="preserve"> PAGEREF _Toc158389230 \h </w:instrText>
             </w:r>
             <w:r>
               <w:rPr>
@@ -4040,7 +4230,7 @@
               <w14:ligatures w14:val="standardContextual"/>
             </w:rPr>
           </w:pPr>
-          <w:hyperlink w:anchor="_Toc158361509" w:history="1">
+          <w:hyperlink w:anchor="_Toc158389231" w:history="1">
             <w:r>
               <w:rPr>
                 <w:rStyle w:val="Lienhypertexte"/>
@@ -4086,7 +4276,7 @@
                 <w:noProof/>
                 <w:webHidden/>
               </w:rPr>
-              <w:instrText xml:space="preserve"> PAGEREF _Toc158361509 \h </w:instrText>
+              <w:instrText xml:space="preserve"> PAGEREF _Toc158389231 \h </w:instrText>
             </w:r>
             <w:r>
               <w:rPr>
@@ -4134,7 +4324,7 @@
               <w14:ligatures w14:val="standardContextual"/>
             </w:rPr>
           </w:pPr>
-          <w:hyperlink w:anchor="_Toc158361510" w:history="1">
+          <w:hyperlink w:anchor="_Toc158389232" w:history="1">
             <w:r>
               <w:rPr>
                 <w:rStyle w:val="Lienhypertexte"/>
@@ -4180,7 +4370,7 @@
                 <w:noProof/>
                 <w:webHidden/>
               </w:rPr>
-              <w:instrText xml:space="preserve"> PAGEREF _Toc158361510 \h </w:instrText>
+              <w:instrText xml:space="preserve"> PAGEREF _Toc158389232 \h </w:instrText>
             </w:r>
             <w:r>
               <w:rPr>
@@ -4228,7 +4418,7 @@
               <w14:ligatures w14:val="standardContextual"/>
             </w:rPr>
           </w:pPr>
-          <w:hyperlink w:anchor="_Toc158361511" w:history="1">
+          <w:hyperlink w:anchor="_Toc158389233" w:history="1">
             <w:r>
               <w:rPr>
                 <w:rStyle w:val="Lienhypertexte"/>
@@ -4274,7 +4464,7 @@
                 <w:noProof/>
                 <w:webHidden/>
               </w:rPr>
-              <w:instrText xml:space="preserve"> PAGEREF _Toc158361511 \h </w:instrText>
+              <w:instrText xml:space="preserve"> PAGEREF _Toc158389233 \h </w:instrText>
             </w:r>
             <w:r>
               <w:rPr>
@@ -4322,7 +4512,7 @@
               <w14:ligatures w14:val="standardContextual"/>
             </w:rPr>
           </w:pPr>
-          <w:hyperlink w:anchor="_Toc158361512" w:history="1">
+          <w:hyperlink w:anchor="_Toc158389234" w:history="1">
             <w:r>
               <w:rPr>
                 <w:rStyle w:val="Lienhypertexte"/>
@@ -4368,7 +4558,7 @@
                 <w:noProof/>
                 <w:webHidden/>
               </w:rPr>
-              <w:instrText xml:space="preserve"> PAGEREF _Toc158361512 \h </w:instrText>
+              <w:instrText xml:space="preserve"> PAGEREF _Toc158389234 \h </w:instrText>
             </w:r>
             <w:r>
               <w:rPr>
@@ -4418,7 +4608,7 @@
               <w14:ligatures w14:val="standardContextual"/>
             </w:rPr>
           </w:pPr>
-          <w:hyperlink w:anchor="_Toc158361513" w:history="1">
+          <w:hyperlink w:anchor="_Toc158389235" w:history="1">
             <w:r>
               <w:rPr>
                 <w:rStyle w:val="Lienhypertexte"/>
@@ -4466,7 +4656,7 @@
                 <w:noProof/>
                 <w:webHidden/>
               </w:rPr>
-              <w:instrText xml:space="preserve"> PAGEREF _Toc158361513 \h </w:instrText>
+              <w:instrText xml:space="preserve"> PAGEREF _Toc158389235 \h </w:instrText>
             </w:r>
             <w:r>
               <w:rPr>
@@ -4514,7 +4704,7 @@
               <w14:ligatures w14:val="standardContextual"/>
             </w:rPr>
           </w:pPr>
-          <w:hyperlink w:anchor="_Toc158361514" w:history="1">
+          <w:hyperlink w:anchor="_Toc158389236" w:history="1">
             <w:r>
               <w:rPr>
                 <w:rStyle w:val="Lienhypertexte"/>
@@ -4560,7 +4750,7 @@
                 <w:noProof/>
                 <w:webHidden/>
               </w:rPr>
-              <w:instrText xml:space="preserve"> PAGEREF _Toc158361514 \h </w:instrText>
+              <w:instrText xml:space="preserve"> PAGEREF _Toc158389236 \h </w:instrText>
             </w:r>
             <w:r>
               <w:rPr>
@@ -4606,7 +4796,7 @@
               <w14:ligatures w14:val="standardContextual"/>
             </w:rPr>
           </w:pPr>
-          <w:hyperlink w:anchor="_Toc158361515" w:history="1">
+          <w:hyperlink w:anchor="_Toc158389237" w:history="1">
             <w:r>
               <w:rPr>
                 <w:rStyle w:val="Lienhypertexte"/>
@@ -4650,7 +4840,7 @@
                 <w:noProof/>
                 <w:webHidden/>
               </w:rPr>
-              <w:instrText xml:space="preserve"> PAGEREF _Toc158361515 \h </w:instrText>
+              <w:instrText xml:space="preserve"> PAGEREF _Toc158389237 \h </w:instrText>
             </w:r>
             <w:r>
               <w:rPr>
@@ -4696,7 +4886,7 @@
               <w14:ligatures w14:val="standardContextual"/>
             </w:rPr>
           </w:pPr>
-          <w:hyperlink w:anchor="_Toc158361516" w:history="1">
+          <w:hyperlink w:anchor="_Toc158389238" w:history="1">
             <w:r>
               <w:rPr>
                 <w:rStyle w:val="Lienhypertexte"/>
@@ -4740,7 +4930,7 @@
                 <w:noProof/>
                 <w:webHidden/>
               </w:rPr>
-              <w:instrText xml:space="preserve"> PAGEREF _Toc158361516 \h </w:instrText>
+              <w:instrText xml:space="preserve"> PAGEREF _Toc158389238 \h </w:instrText>
             </w:r>
             <w:r>
               <w:rPr>
@@ -4786,7 +4976,7 @@
               <w14:ligatures w14:val="standardContextual"/>
             </w:rPr>
           </w:pPr>
-          <w:hyperlink w:anchor="_Toc158361517" w:history="1">
+          <w:hyperlink w:anchor="_Toc158389239" w:history="1">
             <w:r>
               <w:rPr>
                 <w:rStyle w:val="Lienhypertexte"/>
@@ -4830,7 +5020,7 @@
                 <w:noProof/>
                 <w:webHidden/>
               </w:rPr>
-              <w:instrText xml:space="preserve"> PAGEREF _Toc158361517 \h </w:instrText>
+              <w:instrText xml:space="preserve"> PAGEREF _Toc158389239 \h </w:instrText>
             </w:r>
             <w:r>
               <w:rPr>
@@ -4876,7 +5066,7 @@
               <w14:ligatures w14:val="standardContextual"/>
             </w:rPr>
           </w:pPr>
-          <w:hyperlink w:anchor="_Toc158361518" w:history="1">
+          <w:hyperlink w:anchor="_Toc158389240" w:history="1">
             <w:r>
               <w:rPr>
                 <w:rStyle w:val="Lienhypertexte"/>
@@ -4920,7 +5110,7 @@
                 <w:noProof/>
                 <w:webHidden/>
               </w:rPr>
-              <w:instrText xml:space="preserve"> PAGEREF _Toc158361518 \h </w:instrText>
+              <w:instrText xml:space="preserve"> PAGEREF _Toc158389240 \h </w:instrText>
             </w:r>
             <w:r>
               <w:rPr>
@@ -4968,7 +5158,7 @@
               <w14:ligatures w14:val="standardContextual"/>
             </w:rPr>
           </w:pPr>
-          <w:hyperlink w:anchor="_Toc158361519" w:history="1">
+          <w:hyperlink w:anchor="_Toc158389241" w:history="1">
             <w:r>
               <w:rPr>
                 <w:rStyle w:val="Lienhypertexte"/>
@@ -5014,7 +5204,7 @@
                 <w:noProof/>
                 <w:webHidden/>
               </w:rPr>
-              <w:instrText xml:space="preserve"> PAGEREF _Toc158361519 \h </w:instrText>
+              <w:instrText xml:space="preserve"> PAGEREF _Toc158389241 \h </w:instrText>
             </w:r>
             <w:r>
               <w:rPr>
@@ -5062,7 +5252,7 @@
               <w14:ligatures w14:val="standardContextual"/>
             </w:rPr>
           </w:pPr>
-          <w:hyperlink w:anchor="_Toc158361520" w:history="1">
+          <w:hyperlink w:anchor="_Toc158389242" w:history="1">
             <w:r>
               <w:rPr>
                 <w:rStyle w:val="Lienhypertexte"/>
@@ -5108,7 +5298,7 @@
                 <w:noProof/>
                 <w:webHidden/>
               </w:rPr>
-              <w:instrText xml:space="preserve"> PAGEREF _Toc158361520 \h </w:instrText>
+              <w:instrText xml:space="preserve"> PAGEREF _Toc158389242 \h </w:instrText>
             </w:r>
             <w:r>
               <w:rPr>
@@ -5156,7 +5346,7 @@
               <w14:ligatures w14:val="standardContextual"/>
             </w:rPr>
           </w:pPr>
-          <w:hyperlink w:anchor="_Toc158361521" w:history="1">
+          <w:hyperlink w:anchor="_Toc158389243" w:history="1">
             <w:r>
               <w:rPr>
                 <w:rStyle w:val="Lienhypertexte"/>
@@ -5202,7 +5392,7 @@
                 <w:noProof/>
                 <w:webHidden/>
               </w:rPr>
-              <w:instrText xml:space="preserve"> PAGEREF _Toc158361521 \h </w:instrText>
+              <w:instrText xml:space="preserve"> PAGEREF _Toc158389243 \h </w:instrText>
             </w:r>
             <w:r>
               <w:rPr>
@@ -5250,7 +5440,7 @@
               <w14:ligatures w14:val="standardContextual"/>
             </w:rPr>
           </w:pPr>
-          <w:hyperlink w:anchor="_Toc158361522" w:history="1">
+          <w:hyperlink w:anchor="_Toc158389244" w:history="1">
             <w:r>
               <w:rPr>
                 <w:rStyle w:val="Lienhypertexte"/>
@@ -5296,7 +5486,7 @@
                 <w:noProof/>
                 <w:webHidden/>
               </w:rPr>
-              <w:instrText xml:space="preserve"> PAGEREF _Toc158361522 \h </w:instrText>
+              <w:instrText xml:space="preserve"> PAGEREF _Toc158389244 \h </w:instrText>
             </w:r>
             <w:r>
               <w:rPr>
@@ -5344,7 +5534,7 @@
               <w14:ligatures w14:val="standardContextual"/>
             </w:rPr>
           </w:pPr>
-          <w:hyperlink w:anchor="_Toc158361523" w:history="1">
+          <w:hyperlink w:anchor="_Toc158389245" w:history="1">
             <w:r>
               <w:rPr>
                 <w:rStyle w:val="Lienhypertexte"/>
@@ -5390,7 +5580,7 @@
                 <w:noProof/>
                 <w:webHidden/>
               </w:rPr>
-              <w:instrText xml:space="preserve"> PAGEREF _Toc158361523 \h </w:instrText>
+              <w:instrText xml:space="preserve"> PAGEREF _Toc158389245 \h </w:instrText>
             </w:r>
             <w:r>
               <w:rPr>
@@ -5438,7 +5628,7 @@
               <w14:ligatures w14:val="standardContextual"/>
             </w:rPr>
           </w:pPr>
-          <w:hyperlink w:anchor="_Toc158361524" w:history="1">
+          <w:hyperlink w:anchor="_Toc158389246" w:history="1">
             <w:r>
               <w:rPr>
                 <w:rStyle w:val="Lienhypertexte"/>
@@ -5484,7 +5674,7 @@
                 <w:noProof/>
                 <w:webHidden/>
               </w:rPr>
-              <w:instrText xml:space="preserve"> PAGEREF _Toc158361524 \h </w:instrText>
+              <w:instrText xml:space="preserve"> PAGEREF _Toc158389246 \h </w:instrText>
             </w:r>
             <w:r>
               <w:rPr>
@@ -5532,7 +5722,7 @@
               <w14:ligatures w14:val="standardContextual"/>
             </w:rPr>
           </w:pPr>
-          <w:hyperlink w:anchor="_Toc158361525" w:history="1">
+          <w:hyperlink w:anchor="_Toc158389247" w:history="1">
             <w:r>
               <w:rPr>
                 <w:rStyle w:val="Lienhypertexte"/>
@@ -5557,7 +5747,7 @@
                 <w:rStyle w:val="Lienhypertexte"/>
                 <w:noProof/>
               </w:rPr>
-              <w:t>PROMOTION ET REFERENCEMENT (facultatif)</w:t>
+              <w:t>PROMOTION ET REFERENCEMENT</w:t>
             </w:r>
             <w:r>
               <w:rPr>
@@ -5578,7 +5768,7 @@
                 <w:noProof/>
                 <w:webHidden/>
               </w:rPr>
-              <w:instrText xml:space="preserve"> PAGEREF _Toc158361525 \h </w:instrText>
+              <w:instrText xml:space="preserve"> PAGEREF _Toc158389247 \h </w:instrText>
             </w:r>
             <w:r>
               <w:rPr>
@@ -5624,7 +5814,7 @@
               <w14:ligatures w14:val="standardContextual"/>
             </w:rPr>
           </w:pPr>
-          <w:hyperlink w:anchor="_Toc158361526" w:history="1">
+          <w:hyperlink w:anchor="_Toc158389248" w:history="1">
             <w:r>
               <w:rPr>
                 <w:rStyle w:val="Lienhypertexte"/>
@@ -5668,7 +5858,7 @@
                 <w:noProof/>
                 <w:webHidden/>
               </w:rPr>
-              <w:instrText xml:space="preserve"> PAGEREF _Toc158361526 \h </w:instrText>
+              <w:instrText xml:space="preserve"> PAGEREF _Toc158389248 \h </w:instrText>
             </w:r>
             <w:r>
               <w:rPr>
@@ -5714,7 +5904,7 @@
               <w14:ligatures w14:val="standardContextual"/>
             </w:rPr>
           </w:pPr>
-          <w:hyperlink w:anchor="_Toc158361527" w:history="1">
+          <w:hyperlink w:anchor="_Toc158389249" w:history="1">
             <w:r>
               <w:rPr>
                 <w:rStyle w:val="Lienhypertexte"/>
@@ -5758,7 +5948,7 @@
                 <w:noProof/>
                 <w:webHidden/>
               </w:rPr>
-              <w:instrText xml:space="preserve"> PAGEREF _Toc158361527 \h </w:instrText>
+              <w:instrText xml:space="preserve"> PAGEREF _Toc158389249 \h </w:instrText>
             </w:r>
             <w:r>
               <w:rPr>
@@ -5804,7 +5994,7 @@
               <w14:ligatures w14:val="standardContextual"/>
             </w:rPr>
           </w:pPr>
-          <w:hyperlink w:anchor="_Toc158361528" w:history="1">
+          <w:hyperlink w:anchor="_Toc158389250" w:history="1">
             <w:r>
               <w:rPr>
                 <w:rStyle w:val="Lienhypertexte"/>
@@ -5848,7 +6038,7 @@
                 <w:noProof/>
                 <w:webHidden/>
               </w:rPr>
-              <w:instrText xml:space="preserve"> PAGEREF _Toc158361528 \h </w:instrText>
+              <w:instrText xml:space="preserve"> PAGEREF _Toc158389250 \h </w:instrText>
             </w:r>
             <w:r>
               <w:rPr>
@@ -5894,7 +6084,7 @@
               <w14:ligatures w14:val="standardContextual"/>
             </w:rPr>
           </w:pPr>
-          <w:hyperlink w:anchor="_Toc158361529" w:history="1">
+          <w:hyperlink w:anchor="_Toc158389251" w:history="1">
             <w:r>
               <w:rPr>
                 <w:rStyle w:val="Lienhypertexte"/>
@@ -5938,7 +6128,7 @@
                 <w:noProof/>
                 <w:webHidden/>
               </w:rPr>
-              <w:instrText xml:space="preserve"> PAGEREF _Toc158361529 \h </w:instrText>
+              <w:instrText xml:space="preserve"> PAGEREF _Toc158389251 \h </w:instrText>
             </w:r>
             <w:r>
               <w:rPr>
@@ -5984,7 +6174,7 @@
               <w14:ligatures w14:val="standardContextual"/>
             </w:rPr>
           </w:pPr>
-          <w:hyperlink w:anchor="_Toc158361530" w:history="1">
+          <w:hyperlink w:anchor="_Toc158389252" w:history="1">
             <w:r>
               <w:rPr>
                 <w:rStyle w:val="Lienhypertexte"/>
@@ -6028,7 +6218,7 @@
                 <w:noProof/>
                 <w:webHidden/>
               </w:rPr>
-              <w:instrText xml:space="preserve"> PAGEREF _Toc158361530 \h </w:instrText>
+              <w:instrText xml:space="preserve"> PAGEREF _Toc158389252 \h </w:instrText>
             </w:r>
             <w:r>
               <w:rPr>
@@ -6074,7 +6264,7 @@
               <w14:ligatures w14:val="standardContextual"/>
             </w:rPr>
           </w:pPr>
-          <w:hyperlink w:anchor="_Toc158361531" w:history="1">
+          <w:hyperlink w:anchor="_Toc158389253" w:history="1">
             <w:r>
               <w:rPr>
                 <w:rStyle w:val="Lienhypertexte"/>
@@ -6118,7 +6308,7 @@
                 <w:noProof/>
                 <w:webHidden/>
               </w:rPr>
-              <w:instrText xml:space="preserve"> PAGEREF _Toc158361531 \h </w:instrText>
+              <w:instrText xml:space="preserve"> PAGEREF _Toc158389253 \h </w:instrText>
             </w:r>
             <w:r>
               <w:rPr>
@@ -6164,7 +6354,7 @@
               <w14:ligatures w14:val="standardContextual"/>
             </w:rPr>
           </w:pPr>
-          <w:hyperlink w:anchor="_Toc158361532" w:history="1">
+          <w:hyperlink w:anchor="_Toc158389254" w:history="1">
             <w:r>
               <w:rPr>
                 <w:rStyle w:val="Lienhypertexte"/>
@@ -6208,7 +6398,7 @@
                 <w:noProof/>
                 <w:webHidden/>
               </w:rPr>
-              <w:instrText xml:space="preserve"> PAGEREF _Toc158361532 \h </w:instrText>
+              <w:instrText xml:space="preserve"> PAGEREF _Toc158389254 \h </w:instrText>
             </w:r>
             <w:r>
               <w:rPr>
@@ -6254,7 +6444,7 @@
               <w14:ligatures w14:val="standardContextual"/>
             </w:rPr>
           </w:pPr>
-          <w:hyperlink w:anchor="_Toc158361533" w:history="1">
+          <w:hyperlink w:anchor="_Toc158389255" w:history="1">
             <w:r>
               <w:rPr>
                 <w:rStyle w:val="Lienhypertexte"/>
@@ -6298,7 +6488,7 @@
                 <w:noProof/>
                 <w:webHidden/>
               </w:rPr>
-              <w:instrText xml:space="preserve"> PAGEREF _Toc158361533 \h </w:instrText>
+              <w:instrText xml:space="preserve"> PAGEREF _Toc158389255 \h </w:instrText>
             </w:r>
             <w:r>
               <w:rPr>
@@ -6346,7 +6536,7 @@
               <w14:ligatures w14:val="standardContextual"/>
             </w:rPr>
           </w:pPr>
-          <w:hyperlink w:anchor="_Toc158361534" w:history="1">
+          <w:hyperlink w:anchor="_Toc158389256" w:history="1">
             <w:r>
               <w:rPr>
                 <w:rStyle w:val="Lienhypertexte"/>
@@ -6392,7 +6582,7 @@
                 <w:noProof/>
                 <w:webHidden/>
               </w:rPr>
-              <w:instrText xml:space="preserve"> PAGEREF _Toc158361534 \h </w:instrText>
+              <w:instrText xml:space="preserve"> PAGEREF _Toc158389256 \h </w:instrText>
             </w:r>
             <w:r>
               <w:rPr>
@@ -6438,7 +6628,7 @@
               <w14:ligatures w14:val="standardContextual"/>
             </w:rPr>
           </w:pPr>
-          <w:hyperlink w:anchor="_Toc158361535" w:history="1">
+          <w:hyperlink w:anchor="_Toc158389257" w:history="1">
             <w:r>
               <w:rPr>
                 <w:rStyle w:val="Lienhypertexte"/>
@@ -6482,7 +6672,7 @@
                 <w:noProof/>
                 <w:webHidden/>
               </w:rPr>
-              <w:instrText xml:space="preserve"> PAGEREF _Toc158361535 \h </w:instrText>
+              <w:instrText xml:space="preserve"> PAGEREF _Toc158389257 \h </w:instrText>
             </w:r>
             <w:r>
               <w:rPr>
@@ -6528,7 +6718,7 @@
               <w14:ligatures w14:val="standardContextual"/>
             </w:rPr>
           </w:pPr>
-          <w:hyperlink w:anchor="_Toc158361536" w:history="1">
+          <w:hyperlink w:anchor="_Toc158389258" w:history="1">
             <w:r>
               <w:rPr>
                 <w:rStyle w:val="Lienhypertexte"/>
@@ -6572,7 +6762,7 @@
                 <w:noProof/>
                 <w:webHidden/>
               </w:rPr>
-              <w:instrText xml:space="preserve"> PAGEREF _Toc158361536 \h </w:instrText>
+              <w:instrText xml:space="preserve"> PAGEREF _Toc158389258 \h </w:instrText>
             </w:r>
             <w:r>
               <w:rPr>
@@ -6618,7 +6808,7 @@
               <w14:ligatures w14:val="standardContextual"/>
             </w:rPr>
           </w:pPr>
-          <w:hyperlink w:anchor="_Toc158361537" w:history="1">
+          <w:hyperlink w:anchor="_Toc158389259" w:history="1">
             <w:r>
               <w:rPr>
                 <w:rStyle w:val="Lienhypertexte"/>
@@ -6662,7 +6852,7 @@
                 <w:noProof/>
                 <w:webHidden/>
               </w:rPr>
-              <w:instrText xml:space="preserve"> PAGEREF _Toc158361537 \h </w:instrText>
+              <w:instrText xml:space="preserve"> PAGEREF _Toc158389259 \h </w:instrText>
             </w:r>
             <w:r>
               <w:rPr>
@@ -6708,7 +6898,7 @@
               <w14:ligatures w14:val="standardContextual"/>
             </w:rPr>
           </w:pPr>
-          <w:hyperlink w:anchor="_Toc158361538" w:history="1">
+          <w:hyperlink w:anchor="_Toc158389260" w:history="1">
             <w:r>
               <w:rPr>
                 <w:rStyle w:val="Lienhypertexte"/>
@@ -6752,7 +6942,7 @@
                 <w:noProof/>
                 <w:webHidden/>
               </w:rPr>
-              <w:instrText xml:space="preserve"> PAGEREF _Toc158361538 \h </w:instrText>
+              <w:instrText xml:space="preserve"> PAGEREF _Toc158389260 \h </w:instrText>
             </w:r>
             <w:r>
               <w:rPr>
@@ -6798,7 +6988,7 @@
               <w14:ligatures w14:val="standardContextual"/>
             </w:rPr>
           </w:pPr>
-          <w:hyperlink w:anchor="_Toc158361539" w:history="1">
+          <w:hyperlink w:anchor="_Toc158389261" w:history="1">
             <w:r>
               <w:rPr>
                 <w:rStyle w:val="Lienhypertexte"/>
@@ -6842,7 +7032,7 @@
                 <w:noProof/>
                 <w:webHidden/>
               </w:rPr>
-              <w:instrText xml:space="preserve"> PAGEREF _Toc158361539 \h </w:instrText>
+              <w:instrText xml:space="preserve"> PAGEREF _Toc158389261 \h </w:instrText>
             </w:r>
             <w:r>
               <w:rPr>
@@ -6888,7 +7078,7 @@
               <w14:ligatures w14:val="standardContextual"/>
             </w:rPr>
           </w:pPr>
-          <w:hyperlink w:anchor="_Toc158361540" w:history="1">
+          <w:hyperlink w:anchor="_Toc158389262" w:history="1">
             <w:r>
               <w:rPr>
                 <w:rStyle w:val="Lienhypertexte"/>
@@ -6932,7 +7122,7 @@
                 <w:noProof/>
                 <w:webHidden/>
               </w:rPr>
-              <w:instrText xml:space="preserve"> PAGEREF _Toc158361540 \h </w:instrText>
+              <w:instrText xml:space="preserve"> PAGEREF _Toc158389262 \h </w:instrText>
             </w:r>
             <w:r>
               <w:rPr>
@@ -6980,7 +7170,7 @@
               <w14:ligatures w14:val="standardContextual"/>
             </w:rPr>
           </w:pPr>
-          <w:hyperlink w:anchor="_Toc158361541" w:history="1">
+          <w:hyperlink w:anchor="_Toc158389263" w:history="1">
             <w:r>
               <w:rPr>
                 <w:rStyle w:val="Lienhypertexte"/>
@@ -7026,7 +7216,7 @@
                 <w:noProof/>
                 <w:webHidden/>
               </w:rPr>
-              <w:instrText xml:space="preserve"> PAGEREF _Toc158361541 \h </w:instrText>
+              <w:instrText xml:space="preserve"> PAGEREF _Toc158389263 \h </w:instrText>
             </w:r>
             <w:r>
               <w:rPr>
@@ -7076,7 +7266,7 @@
               <w14:ligatures w14:val="standardContextual"/>
             </w:rPr>
           </w:pPr>
-          <w:hyperlink w:anchor="_Toc158361542" w:history="1">
+          <w:hyperlink w:anchor="_Toc158389264" w:history="1">
             <w:r>
               <w:rPr>
                 <w:rStyle w:val="Lienhypertexte"/>
@@ -7124,7 +7314,7 @@
                 <w:noProof/>
                 <w:webHidden/>
               </w:rPr>
-              <w:instrText xml:space="preserve"> PAGEREF _Toc158361542 \h </w:instrText>
+              <w:instrText xml:space="preserve"> PAGEREF _Toc158389264 \h </w:instrText>
             </w:r>
             <w:r>
               <w:rPr>
@@ -7172,7 +7362,7 @@
               <w14:ligatures w14:val="standardContextual"/>
             </w:rPr>
           </w:pPr>
-          <w:hyperlink w:anchor="_Toc158361543" w:history="1">
+          <w:hyperlink w:anchor="_Toc158389265" w:history="1">
             <w:r>
               <w:rPr>
                 <w:rStyle w:val="Lienhypertexte"/>
@@ -7218,7 +7408,7 @@
                 <w:noProof/>
                 <w:webHidden/>
               </w:rPr>
-              <w:instrText xml:space="preserve"> PAGEREF _Toc158361543 \h </w:instrText>
+              <w:instrText xml:space="preserve"> PAGEREF _Toc158389265 \h </w:instrText>
             </w:r>
             <w:r>
               <w:rPr>
@@ -7266,7 +7456,7 @@
               <w14:ligatures w14:val="standardContextual"/>
             </w:rPr>
           </w:pPr>
-          <w:hyperlink w:anchor="_Toc158361544" w:history="1">
+          <w:hyperlink w:anchor="_Toc158389266" w:history="1">
             <w:r>
               <w:rPr>
                 <w:rStyle w:val="Lienhypertexte"/>
@@ -7312,7 +7502,7 @@
                 <w:noProof/>
                 <w:webHidden/>
               </w:rPr>
-              <w:instrText xml:space="preserve"> PAGEREF _Toc158361544 \h </w:instrText>
+              <w:instrText xml:space="preserve"> PAGEREF _Toc158389266 \h </w:instrText>
             </w:r>
             <w:r>
               <w:rPr>
@@ -7362,7 +7552,7 @@
               <w14:ligatures w14:val="standardContextual"/>
             </w:rPr>
           </w:pPr>
-          <w:hyperlink w:anchor="_Toc158361545" w:history="1">
+          <w:hyperlink w:anchor="_Toc158389267" w:history="1">
             <w:r>
               <w:rPr>
                 <w:rStyle w:val="Lienhypertexte"/>
@@ -7410,7 +7600,7 @@
                 <w:noProof/>
                 <w:webHidden/>
               </w:rPr>
-              <w:instrText xml:space="preserve"> PAGEREF _Toc158361545 \h </w:instrText>
+              <w:instrText xml:space="preserve"> PAGEREF _Toc158389267 \h </w:instrText>
             </w:r>
             <w:r>
               <w:rPr>
@@ -7460,7 +7650,7 @@
               <w14:ligatures w14:val="standardContextual"/>
             </w:rPr>
           </w:pPr>
-          <w:hyperlink w:anchor="_Toc158361546" w:history="1">
+          <w:hyperlink w:anchor="_Toc158389268" w:history="1">
             <w:r>
               <w:rPr>
                 <w:rStyle w:val="Lienhypertexte"/>
@@ -7508,7 +7698,7 @@
                 <w:noProof/>
                 <w:webHidden/>
               </w:rPr>
-              <w:instrText xml:space="preserve"> PAGEREF _Toc158361546 \h </w:instrText>
+              <w:instrText xml:space="preserve"> PAGEREF _Toc158389268 \h </w:instrText>
             </w:r>
             <w:r>
               <w:rPr>
@@ -7556,7 +7746,7 @@
               <w14:ligatures w14:val="standardContextual"/>
             </w:rPr>
           </w:pPr>
-          <w:hyperlink w:anchor="_Toc158361547" w:history="1">
+          <w:hyperlink w:anchor="_Toc158389269" w:history="1">
             <w:r>
               <w:rPr>
                 <w:rStyle w:val="Lienhypertexte"/>
@@ -7581,7 +7771,7 @@
                 <w:rStyle w:val="Lienhypertexte"/>
                 <w:noProof/>
               </w:rPr>
-              <w:t>CONDITIONS DE REGLEMENT ET DE FACTURATION (facultatif)</w:t>
+              <w:t>CONDITIONS DE REGLEMENT ET DE FACTURATION</w:t>
             </w:r>
             <w:r>
               <w:rPr>
@@ -7602,7 +7792,7 @@
                 <w:noProof/>
                 <w:webHidden/>
               </w:rPr>
-              <w:instrText xml:space="preserve"> PAGEREF _Toc158361547 \h </w:instrText>
+              <w:instrText xml:space="preserve"> PAGEREF _Toc158389269 \h </w:instrText>
             </w:r>
             <w:r>
               <w:rPr>
@@ -7650,7 +7840,7 @@
               <w14:ligatures w14:val="standardContextual"/>
             </w:rPr>
           </w:pPr>
-          <w:hyperlink w:anchor="_Toc158361548" w:history="1">
+          <w:hyperlink w:anchor="_Toc158389270" w:history="1">
             <w:r>
               <w:rPr>
                 <w:rStyle w:val="Lienhypertexte"/>
@@ -7675,7 +7865,7 @@
                 <w:rStyle w:val="Lienhypertexte"/>
                 <w:noProof/>
               </w:rPr>
-              <w:t>BUDGET DU PROJET (facultatif)</w:t>
+              <w:t>BUDGET DU PROJET</w:t>
             </w:r>
             <w:r>
               <w:rPr>
@@ -7696,7 +7886,7 @@
                 <w:noProof/>
                 <w:webHidden/>
               </w:rPr>
-              <w:instrText xml:space="preserve"> PAGEREF _Toc158361548 \h </w:instrText>
+              <w:instrText xml:space="preserve"> PAGEREF _Toc158389270 \h </w:instrText>
             </w:r>
             <w:r>
               <w:rPr>
@@ -7759,7 +7949,7 @@
       <w:pPr>
         <w:pStyle w:val="Titre1"/>
       </w:pPr>
-      <w:bookmarkStart w:id="0" w:name="_Toc158361472"/>
+      <w:bookmarkStart w:id="0" w:name="_Toc158389192"/>
       <w:r>
         <w:lastRenderedPageBreak/>
         <w:t>Introduction</w:t>
@@ -7785,7 +7975,7 @@
       <w:pPr>
         <w:pStyle w:val="Titre1"/>
       </w:pPr>
-      <w:bookmarkStart w:id="1" w:name="_Toc158361473"/>
+      <w:bookmarkStart w:id="1" w:name="_Toc158389193"/>
       <w:r>
         <w:lastRenderedPageBreak/>
         <w:t>Contexte</w:t>
@@ -7800,7 +7990,7 @@
         <w:pStyle w:val="Titre2"/>
       </w:pPr>
       <w:bookmarkStart w:id="2" w:name="_Toc48039145"/>
-      <w:bookmarkStart w:id="3" w:name="_Toc158361474"/>
+      <w:bookmarkStart w:id="3" w:name="_Toc158389194"/>
       <w:r>
         <w:t>PRESENTATION DE L’ENTREPRISE</w:t>
       </w:r>
@@ -7809,12 +7999,36 @@
     </w:p>
     <w:p>
       <w:r>
-        <w:t>Fondée en 2020 par une équipe de passionnés du design intérieur, Meuuuhble a su se distinguer dans le marché local par son approche originale de la vente de meubles. Bien que modeste en taille avec une équipe de moins de 50 personnes, Meuuuhble a généré un chiffre d'affaires respectable de 100 000 € en se concentrant sur la qualité et la satisfaction client.</w:t>
-      </w:r>
-    </w:p>
-    <w:p>
-      <w:r>
-        <w:t>L'histoire de Meuuuhble est celle d'une quête pour combiner esthétique et fonctionnalité. Dès ses débuts dans un petit atelier de quartier, l'entreprise s'est engagée à offrir des meubles qui racontent une histoire, chaque pièce étant sélectionnée pour son caractère unique et sa capacité à transformer un espace de vie.</w:t>
+        <w:t xml:space="preserve">Fondée en 2020 par une équipe de passionnés du design intérieur, </w:t>
+      </w:r>
+      <w:proofErr w:type="spellStart"/>
+      <w:r>
+        <w:t>Meuuuhble</w:t>
+      </w:r>
+      <w:proofErr w:type="spellEnd"/>
+      <w:r>
+        <w:t xml:space="preserve"> a su se distinguer dans le marché local par son approche originale de la vente de meubles. Bien que modeste en taille avec une équipe de moins de 50 personnes, </w:t>
+      </w:r>
+      <w:proofErr w:type="spellStart"/>
+      <w:r>
+        <w:t>Meuuuhble</w:t>
+      </w:r>
+      <w:proofErr w:type="spellEnd"/>
+      <w:r>
+        <w:t xml:space="preserve"> a généré un chiffre d'affaires respectable de 100 000 € en se concentrant sur la qualité et la satisfaction client.</w:t>
+      </w:r>
+    </w:p>
+    <w:p>
+      <w:r>
+        <w:t xml:space="preserve">L'histoire de </w:t>
+      </w:r>
+      <w:proofErr w:type="spellStart"/>
+      <w:r>
+        <w:t>Meuuuhble</w:t>
+      </w:r>
+      <w:proofErr w:type="spellEnd"/>
+      <w:r>
+        <w:t xml:space="preserve"> est celle d'une quête pour combiner esthétique et fonctionnalité. Dès ses débuts dans un petit atelier de quartier, l'entreprise s'est engagée à offrir des meubles qui racontent une histoire, chaque pièce étant sélectionnée pour son caractère unique et sa capacité à transformer un espace de vie.</w:t>
       </w:r>
     </w:p>
     <w:p>
@@ -7832,17 +8046,49 @@
     </w:p>
     <w:p>
       <w:r>
-        <w:t>L'entreprise opère principalement sur le marché local, où elle a su tisser des liens forts avec sa clientèle grâce à un service clientèle attentionné et personnalisé. Les clients de Meuuuhble cherchent non seulement à meubler leur intérieur, mais aussi à y apporter une touche personnelle et chaleureuse.</w:t>
-      </w:r>
-    </w:p>
-    <w:p>
-      <w:r>
-        <w:t>Dans un secteur concurrentiel où des géants comme Ikea et BUT dominent, Meuuuhble se distingue par son approche artisanale et la proximité avec ses clients. L'entreprise envisage de s'étendre au-delà des frontières nationales dans les années à venir, avec l'ambition de partager sa vision du mobilier avec une clientèle internationale.</w:t>
-      </w:r>
-    </w:p>
-    <w:p>
-      <w:r>
-        <w:t>Les valeurs de Meuuuhble sont ancrées dans le respect du travail manuel, l'authenticité des matériaux et l'importance du détail. La culture d'entreprise est marquée par une atmosphère familiale où chaque membre apporte sa touche personnelle au projet commun. L'avenir de Meuuuhble s'annonce prometteur, avec des projets d'expansion internationale et une volonté constante d'innover pour enrichir l'expérience de ses clients.</w:t>
+        <w:t xml:space="preserve">L'entreprise opère principalement sur le marché local, où elle a su tisser des liens forts avec sa clientèle grâce à un service clientèle attentionné et personnalisé. Les clients de </w:t>
+      </w:r>
+      <w:proofErr w:type="spellStart"/>
+      <w:r>
+        <w:t>Meuuuhble</w:t>
+      </w:r>
+      <w:proofErr w:type="spellEnd"/>
+      <w:r>
+        <w:t xml:space="preserve"> cherchent non seulement à meubler leur intérieur, mais aussi à y apporter une touche personnelle et chaleureuse.</w:t>
+      </w:r>
+    </w:p>
+    <w:p>
+      <w:r>
+        <w:t xml:space="preserve">Dans un secteur concurrentiel où des géants comme Ikea et BUT dominent, </w:t>
+      </w:r>
+      <w:proofErr w:type="spellStart"/>
+      <w:r>
+        <w:t>Meuuuhble</w:t>
+      </w:r>
+      <w:proofErr w:type="spellEnd"/>
+      <w:r>
+        <w:t xml:space="preserve"> se distingue par son approche artisanale et la proximité avec ses clients. L'entreprise envisage de s'étendre au-delà des frontières nationales dans les années à venir, avec l'ambition de partager sa vision du mobilier avec une clientèle internationale.</w:t>
+      </w:r>
+    </w:p>
+    <w:p>
+      <w:r>
+        <w:t xml:space="preserve">Les valeurs de </w:t>
+      </w:r>
+      <w:proofErr w:type="spellStart"/>
+      <w:r>
+        <w:t>Meuuuhble</w:t>
+      </w:r>
+      <w:proofErr w:type="spellEnd"/>
+      <w:r>
+        <w:t xml:space="preserve"> sont ancrées dans le respect du travail manuel, l'authenticité des matériaux et l'importance du détail. La culture d'entreprise est marquée par une atmosphère familiale où chaque membre apporte sa touche personnelle au projet commun. L'avenir de </w:t>
+      </w:r>
+      <w:proofErr w:type="spellStart"/>
+      <w:r>
+        <w:t>Meuuuhble</w:t>
+      </w:r>
+      <w:proofErr w:type="spellEnd"/>
+      <w:r>
+        <w:t xml:space="preserve"> s'annonce prometteur, avec des projets d'expansion internationale et une volonté constante d'innover pour enrichir l'expérience de ses clients.</w:t>
       </w:r>
     </w:p>
     <w:p>
@@ -7850,7 +8096,7 @@
         <w:pStyle w:val="Titre2"/>
       </w:pPr>
       <w:bookmarkStart w:id="4" w:name="_Toc48039146"/>
-      <w:bookmarkStart w:id="5" w:name="_Toc158361475"/>
+      <w:bookmarkStart w:id="5" w:name="_Toc158389195"/>
       <w:r>
         <w:t>OBJECTIF DE L’ENTREPRISE</w:t>
       </w:r>
@@ -7859,12 +8105,36 @@
     </w:p>
     <w:p>
       <w:r>
-        <w:t>L'objectif principal de Meuuuhble est de renforcer sa présence sur le marché local tout en jetant les bases pour une future expansion internationale. En termes de stratégie commerciale, Meuuuhble vise à se positionner comme une marque de meubles unique en son genre, offrant des pièces de qualité qui allient design et fonctionnalité. L'entreprise aspire à se faire connaître pour son approche personnalisée et son engagement envers la satisfaction client, ce qui contribuera à fidéliser sa clientèle et à se démarquer face à la concurrence.</w:t>
-      </w:r>
-    </w:p>
-    <w:p>
-      <w:r>
-        <w:t>En parallèle, Meuuuhble entend développer un nouveau canal de distribution en investissant dans le commerce en ligne, ce qui permettra de toucher une clientèle plus large et de faciliter l'expansion à l'international. La stratégie de communication sera axée sur la mise en avant des histoires derrière chaque meuble, en utilisant les réseaux sociaux et le marketing de contenu pour construire une marque forte et reconnaissable.</w:t>
+        <w:t xml:space="preserve">L'objectif principal de </w:t>
+      </w:r>
+      <w:proofErr w:type="spellStart"/>
+      <w:r>
+        <w:t>Meuuuhble</w:t>
+      </w:r>
+      <w:proofErr w:type="spellEnd"/>
+      <w:r>
+        <w:t xml:space="preserve"> est de renforcer sa présence sur le marché local tout en jetant les bases pour une future expansion internationale. En termes de stratégie commerciale, </w:t>
+      </w:r>
+      <w:proofErr w:type="spellStart"/>
+      <w:r>
+        <w:t>Meuuuhble</w:t>
+      </w:r>
+      <w:proofErr w:type="spellEnd"/>
+      <w:r>
+        <w:t xml:space="preserve"> vise à se positionner comme une marque de meubles unique en son genre, offrant des pièces de qualité qui allient design et fonctionnalité. L'entreprise aspire à se faire connaître pour son approche personnalisée et son engagement envers la satisfaction client, ce qui contribuera à fidéliser sa clientèle et à se démarquer face à la concurrence.</w:t>
+      </w:r>
+    </w:p>
+    <w:p>
+      <w:r>
+        <w:t xml:space="preserve">En parallèle, </w:t>
+      </w:r>
+      <w:proofErr w:type="spellStart"/>
+      <w:r>
+        <w:t>Meuuuhble</w:t>
+      </w:r>
+      <w:proofErr w:type="spellEnd"/>
+      <w:r>
+        <w:t xml:space="preserve"> entend développer un nouveau canal de distribution en investissant dans le commerce en ligne, ce qui permettra de toucher une clientèle plus large et de faciliter l'expansion à l'international. La stratégie de communication sera axée sur la mise en avant des histoires derrière chaque meuble, en utilisant les réseaux sociaux et le marketing de contenu pour construire une marque forte et reconnaissable.</w:t>
       </w:r>
       <w:r>
         <w:rPr>
@@ -7883,7 +8153,7 @@
           <w:rFonts w:eastAsia="Arial"/>
         </w:rPr>
       </w:pPr>
-      <w:bookmarkStart w:id="6" w:name="_Toc158361476"/>
+      <w:bookmarkStart w:id="6" w:name="_Toc158389196"/>
       <w:r>
         <w:lastRenderedPageBreak/>
         <w:t xml:space="preserve">Objectifs </w:t>
@@ -7953,7 +8223,7 @@
         <w:pStyle w:val="Titre2"/>
       </w:pPr>
       <w:bookmarkStart w:id="7" w:name="_Toc48039147"/>
-      <w:bookmarkStart w:id="8" w:name="_Toc158361477"/>
+      <w:bookmarkStart w:id="8" w:name="_Toc158389197"/>
       <w:r>
         <w:t>PRESENTATION DU PROJET WEB</w:t>
       </w:r>
@@ -7962,14 +8232,22 @@
     </w:p>
     <w:p>
       <w:r>
-        <w:t xml:space="preserve">La plateforme digitale sera conçue pour offrir une expérience utilisateur intuitive et engageante, renforçant ainsi la présence en ligne de Meuuuhble et son image de marque. </w:t>
+        <w:t xml:space="preserve">La plateforme digitale sera conçue pour offrir une expérience utilisateur intuitive et engageante, renforçant ainsi la présence en ligne de </w:t>
+      </w:r>
+      <w:proofErr w:type="spellStart"/>
+      <w:r>
+        <w:t>Meuuuhble</w:t>
+      </w:r>
+      <w:proofErr w:type="spellEnd"/>
+      <w:r>
+        <w:t xml:space="preserve"> et son image de marque. </w:t>
       </w:r>
     </w:p>
     <w:p>
       <w:pPr>
         <w:pStyle w:val="Titre3"/>
       </w:pPr>
-      <w:bookmarkStart w:id="9" w:name="_Toc158361478"/>
+      <w:bookmarkStart w:id="9" w:name="_Toc158389198"/>
       <w:r>
         <w:t>Fonctionnalités clés du site e-commerce :</w:t>
       </w:r>
@@ -8011,7 +8289,15 @@
         <w:t>Commentaires et évaluations :</w:t>
       </w:r>
       <w:r>
-        <w:t xml:space="preserve"> Les utilisateurs auront la possibilité de commenter et de noter les articles qu'ils ont achetés, ce qui fournira des retours précieux à la fois pour Meuuuhble et pour les futurs acheteurs.</w:t>
+        <w:t xml:space="preserve"> Les utilisateurs auront la possibilité de commenter et de noter les articles qu'ils ont achetés, ce qui fournira des retours précieux à la fois pour </w:t>
+      </w:r>
+      <w:proofErr w:type="spellStart"/>
+      <w:r>
+        <w:t>Meuuuhble</w:t>
+      </w:r>
+      <w:proofErr w:type="spellEnd"/>
+      <w:r>
+        <w:t xml:space="preserve"> et pour les futurs acheteurs.</w:t>
       </w:r>
     </w:p>
     <w:p>
@@ -8046,7 +8332,15 @@
         </w:rPr>
       </w:pPr>
       <w:r>
-        <w:t>Ces fonctionnalités sont conçues pour améliorer l'expérience client en ligne, augmenter l'engagement et favoriser la fidélisation. Elles soutiendront également les objectifs commerciaux de Meuuuhble en augmentant le taux de conversion et en élargissant sa clientèle.</w:t>
+        <w:t xml:space="preserve">Ces fonctionnalités sont conçues pour améliorer l'expérience client en ligne, augmenter l'engagement et favoriser la fidélisation. Elles soutiendront également les objectifs commerciaux de </w:t>
+      </w:r>
+      <w:proofErr w:type="spellStart"/>
+      <w:r>
+        <w:t>Meuuuhble</w:t>
+      </w:r>
+      <w:proofErr w:type="spellEnd"/>
+      <w:r>
+        <w:t xml:space="preserve"> en augmentant le taux de conversion et en élargissant sa clientèle.</w:t>
       </w:r>
     </w:p>
     <w:p>
@@ -8054,7 +8348,7 @@
         <w:pStyle w:val="Titre2"/>
       </w:pPr>
       <w:bookmarkStart w:id="10" w:name="_Toc48039148"/>
-      <w:bookmarkStart w:id="11" w:name="_Toc158361479"/>
+      <w:bookmarkStart w:id="11" w:name="_Toc158389199"/>
       <w:r>
         <w:t>EXISTANT DANS L’ENTREPRISE</w:t>
       </w:r>
@@ -8062,8 +8356,21 @@
       <w:bookmarkEnd w:id="11"/>
     </w:p>
     <w:p>
-      <w:r>
-        <w:t xml:space="preserve">Meuuuhble, jusqu'à présent, a concentré ses efforts sur la vente au détail à travers plusieurs points de vente physiques. Ces magasins ont permis à Meuuuhble de se forger une réputation locale solide et de fidéliser une clientèle appréciant la qualité et le design unique de ses meubles. Cependant, </w:t>
+      <w:proofErr w:type="spellStart"/>
+      <w:r>
+        <w:t>Meuuuhble</w:t>
+      </w:r>
+      <w:proofErr w:type="spellEnd"/>
+      <w:r>
+        <w:t xml:space="preserve">, jusqu'à présent, a concentré ses efforts sur la vente au détail à travers plusieurs points de vente physiques. Ces magasins ont permis à </w:t>
+      </w:r>
+      <w:proofErr w:type="spellStart"/>
+      <w:r>
+        <w:t>Meuuuhble</w:t>
+      </w:r>
+      <w:proofErr w:type="spellEnd"/>
+      <w:r>
+        <w:t xml:space="preserve"> de se forger une réputation locale solide et de fidéliser une clientèle appréciant la qualité et le design unique de ses meubles. Cependant, </w:t>
       </w:r>
       <w:r>
         <w:lastRenderedPageBreak/>
@@ -8072,17 +8379,49 @@
     </w:p>
     <w:p>
       <w:r>
-        <w:t xml:space="preserve">Bien que les boutiques physiques génèrent un contact direct et précieux avec les clients, Meuuuhble n'a pas encore exploité le potentiel d'un canal de vente en ligne. Cette situation représente une opportunité manquée, surtout quand on considère que le comportement des consommateurs évolue avec une préférence croissante pour la recherche et l'achat en ligne. </w:t>
-      </w:r>
-    </w:p>
-    <w:p>
-      <w:r>
-        <w:t xml:space="preserve">La participation à des salons professionnels et la distribution d'un catalogue produit annuel traduit en deux langues témoignent de l'ambition de Meuuuhble de toucher un public plus large. Néanmoins, sans site internet, l'entreprise ne capitalise pas sur la possibilité d'atteindre une clientèle internationale ou de permettre aux clients potentiels de découvrir ses produits à leur convenance. </w:t>
-      </w:r>
-    </w:p>
-    <w:p>
-      <w:r>
-        <w:t>L'absence de stratégie numérique souligne l'urgence pour Meuuuhble de développer un site e-commerce. Ce dernier devrait non seulement étendre sa visibilité au-delà des points de vente physiques mais aussi offrir une expérience utilisateur adaptée aux exigences modernes du commerce digital. Un site web bien conçu augmenterait significativement la portée de Meuuuhble et renforcerait sa compétitivité sur le marché du mobilier.</w:t>
+        <w:t xml:space="preserve">Bien que les boutiques physiques génèrent un contact direct et précieux avec les clients, </w:t>
+      </w:r>
+      <w:proofErr w:type="spellStart"/>
+      <w:r>
+        <w:t>Meuuuhble</w:t>
+      </w:r>
+      <w:proofErr w:type="spellEnd"/>
+      <w:r>
+        <w:t xml:space="preserve"> n'a pas encore exploité le potentiel d'un canal de vente en ligne. Cette situation représente une opportunité manquée, surtout quand on considère que le comportement des consommateurs évolue avec une préférence croissante pour la recherche et l'achat en ligne. </w:t>
+      </w:r>
+    </w:p>
+    <w:p>
+      <w:r>
+        <w:t xml:space="preserve">La participation à des salons professionnels et la distribution d'un catalogue produit annuel traduit en deux langues témoignent de l'ambition de </w:t>
+      </w:r>
+      <w:proofErr w:type="spellStart"/>
+      <w:r>
+        <w:t>Meuuuhble</w:t>
+      </w:r>
+      <w:proofErr w:type="spellEnd"/>
+      <w:r>
+        <w:t xml:space="preserve"> de toucher un public plus large. Néanmoins, sans site internet, l'entreprise ne capitalise pas sur la possibilité d'atteindre une clientèle internationale ou de permettre aux clients potentiels de découvrir ses produits à leur convenance. </w:t>
+      </w:r>
+    </w:p>
+    <w:p>
+      <w:r>
+        <w:t xml:space="preserve">L'absence de stratégie numérique souligne l'urgence pour </w:t>
+      </w:r>
+      <w:proofErr w:type="spellStart"/>
+      <w:r>
+        <w:t>Meuuuhble</w:t>
+      </w:r>
+      <w:proofErr w:type="spellEnd"/>
+      <w:r>
+        <w:t xml:space="preserve"> de développer un site e-commerce. Ce dernier devrait non seulement étendre sa visibilité au-delà des points de vente physiques mais aussi offrir une expérience utilisateur adaptée aux exigences modernes du commerce digital. Un site web bien conçu augmenterait significativement la portée de </w:t>
+      </w:r>
+      <w:proofErr w:type="spellStart"/>
+      <w:r>
+        <w:t>Meuuuhble</w:t>
+      </w:r>
+      <w:proofErr w:type="spellEnd"/>
+      <w:r>
+        <w:t xml:space="preserve"> et renforcerait sa compétitivité sur le marché du mobilier.</w:t>
       </w:r>
     </w:p>
     <w:p>
@@ -8090,7 +8429,7 @@
         <w:pStyle w:val="Titre2"/>
       </w:pPr>
       <w:bookmarkStart w:id="12" w:name="_Toc48039149"/>
-      <w:bookmarkStart w:id="13" w:name="_Toc158361480"/>
+      <w:bookmarkStart w:id="13" w:name="_Toc158389200"/>
       <w:r>
         <w:t>CIBLES DU PROJET WEB</w:t>
       </w:r>
@@ -8099,7 +8438,15 @@
     </w:p>
     <w:p>
       <w:r>
-        <w:t>Pour définir les cibles du site e-commerce de Meuuuhble, nous devons considérer à la fois les clients existants et les segments de marché que l'entreprise souhaite atteindre. Voici un tableau récapitulatif des cibles et des produits/services associés :</w:t>
+        <w:t xml:space="preserve">Pour définir les cibles du site e-commerce de </w:t>
+      </w:r>
+      <w:proofErr w:type="spellStart"/>
+      <w:r>
+        <w:t>Meuuuhble</w:t>
+      </w:r>
+      <w:proofErr w:type="spellEnd"/>
+      <w:r>
+        <w:t>, nous devons considérer à la fois les clients existants et les segments de marché que l'entreprise souhaite atteindre. Voici un tableau récapitulatif des cibles et des produits/services associés :</w:t>
       </w:r>
     </w:p>
     <w:tbl>
@@ -8407,7 +8754,7 @@
         <w:pStyle w:val="Titre2"/>
       </w:pPr>
       <w:bookmarkStart w:id="14" w:name="_Toc48039150"/>
-      <w:bookmarkStart w:id="15" w:name="_Toc158361481"/>
+      <w:bookmarkStart w:id="15" w:name="_Toc158389201"/>
       <w:r>
         <w:t>ENVIRONNEMENT DE L’ENTREPRISE</w:t>
       </w:r>
@@ -8416,12 +8763,28 @@
     </w:p>
     <w:p>
       <w:r>
-        <w:t xml:space="preserve">Avant d'initier notre projet web, nous avons procédé à une évaluation minutieuse de l'environnement concurrentiel. Cette analyse est essentielle, car elle nous permet de comprendre les stratégies digitales de nos concurrents. Des enseignes renommées telles qu'Ikea, BUT et Made.com ont déjà établi des plateformes e-commerce robustes et interactives, ce qui rend indispensable pour Meuuuhble de développer un site qui ne se limite pas à une simple vitrine institutionnelle, mais qui offre également une expérience d'achat en ligne complète et engageante. </w:t>
-      </w:r>
-    </w:p>
-    <w:p>
-      <w:r>
-        <w:t>Nous avons également entrepris une veille sectorielle pour repérer les portails et blogs de référence dans l'univers du mobilier et de la décoration. L'objectif est de nouer des partenariats permettant d'obtenir des backlinks vers notre site, augmentant ainsi notre visibilité et notre trafic organique</w:t>
+        <w:t xml:space="preserve">Avant d'initier notre projet web, nous avons procédé à une évaluation minutieuse de l'environnement concurrentiel. Cette analyse est essentielle, car elle nous permet de comprendre les stratégies digitales de nos concurrents. Des enseignes renommées telles qu'Ikea, BUT et Made.com ont déjà établi des plateformes e-commerce robustes et interactives, ce qui rend indispensable pour </w:t>
+      </w:r>
+      <w:proofErr w:type="spellStart"/>
+      <w:r>
+        <w:t>Meuuuhble</w:t>
+      </w:r>
+      <w:proofErr w:type="spellEnd"/>
+      <w:r>
+        <w:t xml:space="preserve"> de développer un site qui ne se limite pas à une simple vitrine institutionnelle, mais qui offre également une expérience d'achat en ligne complète et engageante. </w:t>
+      </w:r>
+    </w:p>
+    <w:p>
+      <w:r>
+        <w:t xml:space="preserve">Nous avons également entrepris une veille sectorielle pour repérer les portails et blogs de référence dans l'univers du mobilier et de la décoration. L'objectif est de nouer des partenariats permettant d'obtenir des </w:t>
+      </w:r>
+      <w:proofErr w:type="spellStart"/>
+      <w:r>
+        <w:t>backlinks</w:t>
+      </w:r>
+      <w:proofErr w:type="spellEnd"/>
+      <w:r>
+        <w:t xml:space="preserve"> vers notre site, augmentant ainsi notre visibilité et notre trafic organique</w:t>
       </w:r>
       <w:r>
         <w:t>.</w:t>
@@ -8446,7 +8809,7 @@
           <w:szCs w:val="24"/>
         </w:rPr>
       </w:pPr>
-      <w:bookmarkStart w:id="16" w:name="_Toc158361482"/>
+      <w:bookmarkStart w:id="16" w:name="_Toc158389202"/>
       <w:r>
         <w:t>Ikea</w:t>
       </w:r>
@@ -8498,7 +8861,7 @@
           <w:szCs w:val="24"/>
         </w:rPr>
       </w:pPr>
-      <w:bookmarkStart w:id="17" w:name="_Toc158361483"/>
+      <w:bookmarkStart w:id="17" w:name="_Toc158389203"/>
       <w:r>
         <w:t>Made.com</w:t>
       </w:r>
@@ -8552,7 +8915,7 @@
       <w:pPr>
         <w:pStyle w:val="Titre3"/>
       </w:pPr>
-      <w:bookmarkStart w:id="18" w:name="_Toc158361484"/>
+      <w:bookmarkStart w:id="18" w:name="_Toc158389204"/>
       <w:r>
         <w:t>La Redoute Intérieurs :</w:t>
       </w:r>
@@ -8606,7 +8969,7 @@
         <w:pStyle w:val="Titre2"/>
       </w:pPr>
       <w:bookmarkStart w:id="19" w:name="_Toc48039151"/>
-      <w:bookmarkStart w:id="20" w:name="_Toc158361485"/>
+      <w:bookmarkStart w:id="20" w:name="_Toc158389205"/>
       <w:r>
         <w:lastRenderedPageBreak/>
         <w:t>ORGANISATION DU PROJET</w:t>
@@ -8616,14 +8979,22 @@
     </w:p>
     <w:p>
       <w:r>
-        <w:t xml:space="preserve">Pour notre projet de site e-commerce, il est crucial de désigner un responsable de projet qui servira d'interlocuteur principal avec le prestataire. Cette personne sera le point de contact pour toutes les communications et coordonnera les activités entre Meuuuhble et le prestataire </w:t>
+        <w:t xml:space="preserve">Pour notre projet de site e-commerce, il est crucial de désigner un responsable de projet qui servira d'interlocuteur principal avec le prestataire. Cette personne sera le point de contact pour toutes les communications et coordonnera les activités entre </w:t>
+      </w:r>
+      <w:proofErr w:type="spellStart"/>
+      <w:r>
+        <w:t>Meuuuhble</w:t>
+      </w:r>
+      <w:proofErr w:type="spellEnd"/>
+      <w:r>
+        <w:t xml:space="preserve"> et le prestataire </w:t>
       </w:r>
     </w:p>
     <w:p>
       <w:pPr>
         <w:pStyle w:val="Titre3"/>
       </w:pPr>
-      <w:bookmarkStart w:id="21" w:name="_Toc158361486"/>
+      <w:bookmarkStart w:id="21" w:name="_Toc158389206"/>
       <w:r>
         <w:t>Responsable du Projet :</w:t>
       </w:r>
@@ -8648,7 +9019,15 @@
         <w:t xml:space="preserve">Nom </w:t>
       </w:r>
       <w:r>
-        <w:t>: Monsieur Semih Nable</w:t>
+        <w:t xml:space="preserve">: Monsieur </w:t>
+      </w:r>
+      <w:proofErr w:type="spellStart"/>
+      <w:r>
+        <w:t>Semih</w:t>
+      </w:r>
+      <w:proofErr w:type="spellEnd"/>
+      <w:r>
+        <w:t xml:space="preserve"> Nable</w:t>
       </w:r>
     </w:p>
     <w:p>
@@ -8705,14 +9084,22 @@
         <w:t xml:space="preserve">Rôle </w:t>
       </w:r>
       <w:r>
-        <w:t>: Superviser le projet dans son ensemble, assurer la communication entre Meuuuhble et le prestataire, et veiller à ce que les objectifs du projet soient atteints dans les délais impartis.</w:t>
+        <w:t xml:space="preserve">: Superviser le projet dans son ensemble, assurer la communication entre </w:t>
+      </w:r>
+      <w:proofErr w:type="spellStart"/>
+      <w:r>
+        <w:t>Meuuuhble</w:t>
+      </w:r>
+      <w:proofErr w:type="spellEnd"/>
+      <w:r>
+        <w:t xml:space="preserve"> et le prestataire, et veiller à ce que les objectifs du projet soient atteints dans les délais impartis.</w:t>
       </w:r>
     </w:p>
     <w:p>
       <w:pPr>
         <w:pStyle w:val="Titre3"/>
       </w:pPr>
-      <w:bookmarkStart w:id="22" w:name="_Toc158361487"/>
+      <w:bookmarkStart w:id="22" w:name="_Toc158389207"/>
       <w:r>
         <w:t>Équipe Projet :</w:t>
       </w:r>
@@ -8737,8 +9124,13 @@
         <w:t>Nom :</w:t>
       </w:r>
       <w:r>
-        <w:t xml:space="preserve"> Madame Ashe Paiyi</w:t>
-      </w:r>
+        <w:t xml:space="preserve"> Madame Ashe </w:t>
+      </w:r>
+      <w:proofErr w:type="spellStart"/>
+      <w:r>
+        <w:t>Paiyi</w:t>
+      </w:r>
+      <w:proofErr w:type="spellEnd"/>
     </w:p>
     <w:p>
       <w:pPr>
@@ -8853,8 +9245,13 @@
         <w:t>Nom :</w:t>
       </w:r>
       <w:r>
-        <w:t xml:space="preserve"> Madame Sophie Herdèle</w:t>
-      </w:r>
+        <w:t xml:space="preserve"> Madame Sophie </w:t>
+      </w:r>
+      <w:proofErr w:type="spellStart"/>
+      <w:r>
+        <w:t>Herdèle</w:t>
+      </w:r>
+      <w:proofErr w:type="spellEnd"/>
     </w:p>
     <w:p>
       <w:pPr>
@@ -8899,7 +9296,7 @@
       <w:pPr>
         <w:pStyle w:val="Titre3"/>
       </w:pPr>
-      <w:bookmarkStart w:id="23" w:name="_Toc158361488"/>
+      <w:bookmarkStart w:id="23" w:name="_Toc158389208"/>
       <w:r>
         <w:t>Validation des Livrables :</w:t>
       </w:r>
@@ -8976,7 +9373,7 @@
         <w:pStyle w:val="Titre2"/>
       </w:pPr>
       <w:bookmarkStart w:id="24" w:name="_Toc48039152"/>
-      <w:bookmarkStart w:id="25" w:name="_Toc158361489"/>
+      <w:bookmarkStart w:id="25" w:name="_Toc158389209"/>
       <w:r>
         <w:lastRenderedPageBreak/>
         <w:t>PLANNING PREVISIONNEL</w:t>
@@ -8986,14 +9383,22 @@
     </w:p>
     <w:p>
       <w:r>
-        <w:t xml:space="preserve">Pour le projet de site e-commerce de Meuuuhble, la définition d'une période de livraison est essentielle et doit être alignée avec les événements clés de l'entreprise ainsi que sa capacité à fournir le contenu nécessaire pour le site. </w:t>
+        <w:t xml:space="preserve">Pour le projet de site e-commerce de </w:t>
+      </w:r>
+      <w:proofErr w:type="spellStart"/>
+      <w:r>
+        <w:t>Meuuuhble</w:t>
+      </w:r>
+      <w:proofErr w:type="spellEnd"/>
+      <w:r>
+        <w:t xml:space="preserve">, la définition d'une période de livraison est essentielle et doit être alignée avec les événements clés de l'entreprise ainsi que sa capacité à fournir le contenu nécessaire pour le site. </w:t>
       </w:r>
     </w:p>
     <w:p>
       <w:pPr>
         <w:pStyle w:val="Titre3"/>
       </w:pPr>
-      <w:bookmarkStart w:id="26" w:name="_Toc158361490"/>
+      <w:bookmarkStart w:id="26" w:name="_Toc158389210"/>
       <w:r>
         <w:t>Date de Livraison :</w:t>
       </w:r>
@@ -9008,7 +9413,7 @@
       <w:pPr>
         <w:pStyle w:val="Titre3"/>
       </w:pPr>
-      <w:bookmarkStart w:id="27" w:name="_Toc158361491"/>
+      <w:bookmarkStart w:id="27" w:name="_Toc158389211"/>
       <w:r>
         <w:t>Événements et Enjeux :</w:t>
       </w:r>
@@ -9023,7 +9428,7 @@
       <w:pPr>
         <w:pStyle w:val="Titre3"/>
       </w:pPr>
-      <w:bookmarkStart w:id="28" w:name="_Toc158361492"/>
+      <w:bookmarkStart w:id="28" w:name="_Toc158389212"/>
       <w:r>
         <w:t>Contenu du Site :</w:t>
       </w:r>
@@ -9038,7 +9443,7 @@
       <w:pPr>
         <w:pStyle w:val="Titre3"/>
       </w:pPr>
-      <w:bookmarkStart w:id="29" w:name="_Toc158361493"/>
+      <w:bookmarkStart w:id="29" w:name="_Toc158389213"/>
       <w:r>
         <w:t>Saisonnalité :</w:t>
       </w:r>
@@ -9053,7 +9458,7 @@
       <w:pPr>
         <w:pStyle w:val="Titre3"/>
       </w:pPr>
-      <w:bookmarkStart w:id="30" w:name="_Toc158361494"/>
+      <w:bookmarkStart w:id="30" w:name="_Toc158389214"/>
       <w:r>
         <w:t>Disponibilité des Équipes :</w:t>
       </w:r>
@@ -9089,7 +9494,7 @@
         <w:pStyle w:val="Titre1"/>
       </w:pPr>
       <w:bookmarkStart w:id="31" w:name="_Toc48039153"/>
-      <w:bookmarkStart w:id="32" w:name="_Toc158361495"/>
+      <w:bookmarkStart w:id="32" w:name="_Toc158389215"/>
       <w:r>
         <w:t>SPECIFICATIONS GENERALES</w:t>
       </w:r>
@@ -9101,7 +9506,7 @@
         <w:pStyle w:val="Titre2"/>
       </w:pPr>
       <w:bookmarkStart w:id="33" w:name="_Toc48039154"/>
-      <w:bookmarkStart w:id="34" w:name="_Toc158361496"/>
+      <w:bookmarkStart w:id="34" w:name="_Toc158389216"/>
       <w:r>
         <w:t>CONTENU ET ARBORESCENCE</w:t>
       </w:r>
@@ -10002,6 +10407,7 @@
                 <w:szCs w:val="20"/>
               </w:rPr>
             </w:pPr>
+            <w:proofErr w:type="spellStart"/>
             <w:r>
               <w:rPr>
                 <w:rFonts w:ascii="Arial" w:hAnsi="Arial" w:cs="Arial"/>
@@ -10012,6 +10418,7 @@
               </w:rPr>
               <w:t>Map</w:t>
             </w:r>
+            <w:proofErr w:type="spellEnd"/>
           </w:p>
         </w:tc>
         <w:tc>
@@ -10285,7 +10692,7 @@
         <w:pStyle w:val="Titre2"/>
       </w:pPr>
       <w:bookmarkStart w:id="35" w:name="_Toc48039155"/>
-      <w:bookmarkStart w:id="36" w:name="_Toc158361497"/>
+      <w:bookmarkStart w:id="36" w:name="_Toc158389217"/>
       <w:r>
         <w:t>CONTENU DE LA PAGE D’ACCUEIL</w:t>
       </w:r>
@@ -10321,7 +10728,7 @@
         <w:pStyle w:val="Titre2"/>
       </w:pPr>
       <w:bookmarkStart w:id="37" w:name="_Toc48039156"/>
-      <w:bookmarkStart w:id="38" w:name="_Toc158361498"/>
+      <w:bookmarkStart w:id="38" w:name="_Toc158389218"/>
       <w:r>
         <w:t>DESIGN ET GRAPHISME</w:t>
       </w:r>
@@ -10509,7 +10916,7 @@
         <w:pStyle w:val="Titre2"/>
       </w:pPr>
       <w:bookmarkStart w:id="39" w:name="_Toc48039157"/>
-      <w:bookmarkStart w:id="40" w:name="_Toc158361499"/>
+      <w:bookmarkStart w:id="40" w:name="_Toc158389219"/>
       <w:r>
         <w:t>AUTRES ELEMENTS DE COMMUNICATION</w:t>
       </w:r>
@@ -10536,7 +10943,7 @@
         <w:pStyle w:val="Titre2"/>
       </w:pPr>
       <w:bookmarkStart w:id="41" w:name="_Toc48039158"/>
-      <w:bookmarkStart w:id="42" w:name="_Toc158361500"/>
+      <w:bookmarkStart w:id="42" w:name="_Toc158389220"/>
       <w:r>
         <w:t>CONTRAINTES TECHNIQUES</w:t>
       </w:r>
@@ -10565,7 +10972,7 @@
         <w:pStyle w:val="Titre1"/>
       </w:pPr>
       <w:bookmarkStart w:id="43" w:name="_Toc48039159"/>
-      <w:bookmarkStart w:id="44" w:name="_Toc158361501"/>
+      <w:bookmarkStart w:id="44" w:name="_Toc158389221"/>
       <w:r>
         <w:lastRenderedPageBreak/>
         <w:t>SPECIFICATIONS E-COMMERCE</w:t>
@@ -10578,7 +10985,7 @@
         <w:pStyle w:val="Titre2"/>
       </w:pPr>
       <w:bookmarkStart w:id="45" w:name="_Toc48039160"/>
-      <w:bookmarkStart w:id="46" w:name="_Toc158361502"/>
+      <w:bookmarkStart w:id="46" w:name="_Toc158389222"/>
       <w:r>
         <w:t>CATALOGUE DE PRODUITS</w:t>
       </w:r>
@@ -10593,7 +11000,35 @@
         <w:rPr>
           <w:color w:val="000000" w:themeColor="text1"/>
         </w:rPr>
-        <w:t>Étagère, Table, Buffet, Bibliothèque,Vitrine, Chaise,Pouf)</w:t>
+        <w:t xml:space="preserve">Étagère, Table, Buffet, </w:t>
+      </w:r>
+      <w:proofErr w:type="spellStart"/>
+      <w:r>
+        <w:rPr>
+          <w:color w:val="000000" w:themeColor="text1"/>
+        </w:rPr>
+        <w:t>Bibliothèque,Vitrine</w:t>
+      </w:r>
+      <w:proofErr w:type="spellEnd"/>
+      <w:r>
+        <w:rPr>
+          <w:color w:val="000000" w:themeColor="text1"/>
+        </w:rPr>
+        <w:t xml:space="preserve">, </w:t>
+      </w:r>
+      <w:proofErr w:type="spellStart"/>
+      <w:r>
+        <w:rPr>
+          <w:color w:val="000000" w:themeColor="text1"/>
+        </w:rPr>
+        <w:t>Chaise,Pouf</w:t>
+      </w:r>
+      <w:proofErr w:type="spellEnd"/>
+      <w:r>
+        <w:rPr>
+          <w:color w:val="000000" w:themeColor="text1"/>
+        </w:rPr>
+        <w:t>)</w:t>
       </w:r>
       <w:r>
         <w:t>. Nous souhaitons pouvoir étendre cette gamme dans le futur. Nous aurons à termes environ 50 produits en permanence dans le site. Chaque produit sera affecté à une ou plusieurs familles, comme dans l’exemple ci-dessous :</w:t>
@@ -10687,8 +11122,18 @@
           <w:sz w:val="20"/>
           <w:szCs w:val="20"/>
         </w:rPr>
-        <w:t xml:space="preserve"> Étagère destructuré</w:t>
-      </w:r>
+        <w:t xml:space="preserve"> Étagère </w:t>
+      </w:r>
+      <w:proofErr w:type="spellStart"/>
+      <w:r>
+        <w:rPr>
+          <w:rFonts w:ascii="Arial" w:eastAsia="Arial" w:hAnsi="Arial" w:cs="Arial"/>
+          <w:sz w:val="20"/>
+          <w:szCs w:val="20"/>
+        </w:rPr>
+        <w:t>destructuré</w:t>
+      </w:r>
+      <w:proofErr w:type="spellEnd"/>
     </w:p>
     <w:p>
       <w:pPr>
@@ -10711,8 +11156,18 @@
           <w:sz w:val="20"/>
           <w:szCs w:val="20"/>
         </w:rPr>
-        <w:t xml:space="preserve"> ManoMano</w:t>
-      </w:r>
+        <w:t xml:space="preserve"> </w:t>
+      </w:r>
+      <w:proofErr w:type="spellStart"/>
+      <w:r>
+        <w:rPr>
+          <w:rFonts w:ascii="Arial" w:eastAsia="Arial" w:hAnsi="Arial" w:cs="Arial"/>
+          <w:sz w:val="20"/>
+          <w:szCs w:val="20"/>
+        </w:rPr>
+        <w:t>ManoMano</w:t>
+      </w:r>
+      <w:proofErr w:type="spellEnd"/>
     </w:p>
     <w:p>
       <w:pPr>
@@ -10779,6 +11234,7 @@
         <w:spacing w:line="240" w:lineRule="auto"/>
         <w:jc w:val="both"/>
       </w:pPr>
+      <w:proofErr w:type="spellStart"/>
       <w:r>
         <w:rPr>
           <w:rFonts w:ascii="Arial" w:eastAsia="Arial" w:hAnsi="Arial" w:cs="Arial"/>
@@ -10787,7 +11243,18 @@
           <w:sz w:val="20"/>
           <w:szCs w:val="20"/>
         </w:rPr>
-        <w:t>Materiau :</w:t>
+        <w:t>Materiau</w:t>
+      </w:r>
+      <w:proofErr w:type="spellEnd"/>
+      <w:r>
+        <w:rPr>
+          <w:rFonts w:ascii="Arial" w:eastAsia="Arial" w:hAnsi="Arial" w:cs="Arial"/>
+          <w:b/>
+          <w:bCs/>
+          <w:sz w:val="20"/>
+          <w:szCs w:val="20"/>
+        </w:rPr>
+        <w:t xml:space="preserve"> :</w:t>
       </w:r>
       <w:r>
         <w:rPr>
@@ -10856,7 +11323,7 @@
         <w:pStyle w:val="Titre2"/>
       </w:pPr>
       <w:bookmarkStart w:id="47" w:name="_Toc48039161"/>
-      <w:bookmarkStart w:id="48" w:name="_Toc158361503"/>
+      <w:bookmarkStart w:id="48" w:name="_Toc158389223"/>
       <w:r>
         <w:t>FICHES PRODUITS</w:t>
       </w:r>
@@ -10981,7 +11448,7 @@
         <w:pStyle w:val="Titre2"/>
       </w:pPr>
       <w:bookmarkStart w:id="49" w:name="_Toc48039162"/>
-      <w:bookmarkStart w:id="50" w:name="_Toc158361504"/>
+      <w:bookmarkStart w:id="50" w:name="_Toc158389224"/>
       <w:r>
         <w:t>RECHERCHE ET NAVIGATION PRODUITS</w:t>
       </w:r>
@@ -11003,7 +11470,7 @@
         <w:pStyle w:val="Titre2"/>
       </w:pPr>
       <w:bookmarkStart w:id="51" w:name="_Toc48039163"/>
-      <w:bookmarkStart w:id="52" w:name="_Toc158361505"/>
+      <w:bookmarkStart w:id="52" w:name="_Toc158389225"/>
       <w:r>
         <w:t>PAGES CATEGORIES ET LISTES PRODUITS</w:t>
       </w:r>
@@ -11078,7 +11545,7 @@
         <w:pStyle w:val="Titre2"/>
       </w:pPr>
       <w:bookmarkStart w:id="53" w:name="_Toc48039164"/>
-      <w:bookmarkStart w:id="54" w:name="_Toc158361506"/>
+      <w:bookmarkStart w:id="54" w:name="_Toc158389226"/>
       <w:r>
         <w:t>TUNNEL DE CONVERSION</w:t>
       </w:r>
@@ -11089,9 +11556,11 @@
       <w:pPr>
         <w:pStyle w:val="Titre3"/>
       </w:pPr>
+      <w:bookmarkStart w:id="55" w:name="_Toc158389227"/>
       <w:r>
         <w:t>Objectif du Tunnel de Conversion :</w:t>
       </w:r>
+      <w:bookmarkEnd w:id="55"/>
     </w:p>
     <w:p>
       <w:r>
@@ -11102,12 +11571,14 @@
       <w:pPr>
         <w:pStyle w:val="Titre3"/>
       </w:pPr>
+      <w:bookmarkStart w:id="56" w:name="_Toc158389228"/>
       <w:r>
         <w:t>Étapes du Processus d'Acha</w:t>
       </w:r>
       <w:r>
         <w:t>t :</w:t>
       </w:r>
+      <w:bookmarkEnd w:id="56"/>
     </w:p>
     <w:p>
       <w:pPr>
@@ -11388,35 +11859,43 @@
       <w:pPr>
         <w:pStyle w:val="Titre2"/>
       </w:pPr>
-      <w:bookmarkStart w:id="55" w:name="_Toc48039165"/>
-      <w:bookmarkStart w:id="56" w:name="_Toc158361507"/>
+      <w:bookmarkStart w:id="57" w:name="_Toc48039165"/>
+      <w:bookmarkStart w:id="58" w:name="_Toc158389229"/>
       <w:r>
         <w:t>MOYENS ET MODES DE PAIEMENT</w:t>
-      </w:r>
-      <w:bookmarkEnd w:id="55"/>
-      <w:bookmarkEnd w:id="56"/>
-    </w:p>
-    <w:p>
-      <w:pPr>
-        <w:rPr>
-          <w:i/>
-        </w:rPr>
-      </w:pPr>
-      <w:r>
-        <w:t>Sur notre site, nous acceptons les paiements par carte bancaire (CB), virement bancaire et PayPal. Nous proposons également un mode de paiement diversifié en 3 fois sans frais, ainsi que des paiements différés et à la livraison. Actuellement, nous travaillons en partenariat avec la banque deSous pour fournir une solution de paiement sécurisée et fiable à nos utilisateurs.</w:t>
-      </w:r>
-    </w:p>
-    <w:p>
-      <w:pPr>
-        <w:pStyle w:val="Titre2"/>
-      </w:pPr>
-      <w:bookmarkStart w:id="57" w:name="_Toc48039166"/>
-      <w:bookmarkStart w:id="58" w:name="_Toc158361508"/>
-      <w:r>
-        <w:t>TRANSPORT ET LIVRAISON</w:t>
       </w:r>
       <w:bookmarkEnd w:id="57"/>
       <w:bookmarkEnd w:id="58"/>
+    </w:p>
+    <w:p>
+      <w:pPr>
+        <w:rPr>
+          <w:i/>
+        </w:rPr>
+      </w:pPr>
+      <w:r>
+        <w:t xml:space="preserve">Sur notre site, nous acceptons les paiements par carte bancaire (CB), virement bancaire et PayPal. Nous proposons également un mode de paiement diversifié en 3 fois sans frais, ainsi que des paiements différés et à la livraison. Actuellement, nous travaillons en partenariat avec la banque </w:t>
+      </w:r>
+      <w:proofErr w:type="spellStart"/>
+      <w:r>
+        <w:t>deSous</w:t>
+      </w:r>
+      <w:proofErr w:type="spellEnd"/>
+      <w:r>
+        <w:t xml:space="preserve"> pour fournir une solution de paiement sécurisée et fiable à nos utilisateurs.</w:t>
+      </w:r>
+    </w:p>
+    <w:p>
+      <w:pPr>
+        <w:pStyle w:val="Titre2"/>
+      </w:pPr>
+      <w:bookmarkStart w:id="59" w:name="_Toc48039166"/>
+      <w:bookmarkStart w:id="60" w:name="_Toc158389230"/>
+      <w:r>
+        <w:t>TRANSPORT ET LIVRAISON</w:t>
+      </w:r>
+      <w:bookmarkEnd w:id="59"/>
+      <w:bookmarkEnd w:id="60"/>
     </w:p>
     <w:p>
       <w:pPr>
@@ -11442,32 +11921,32 @@
       <w:pPr>
         <w:pStyle w:val="Titre2"/>
       </w:pPr>
-      <w:bookmarkStart w:id="59" w:name="_Toc48039167"/>
-      <w:bookmarkStart w:id="60" w:name="_Toc158361509"/>
+      <w:bookmarkStart w:id="61" w:name="_Toc48039167"/>
+      <w:bookmarkStart w:id="62" w:name="_Toc158389231"/>
       <w:r>
         <w:t>GESTION DES STOCKS</w:t>
-      </w:r>
-      <w:bookmarkEnd w:id="59"/>
-      <w:bookmarkEnd w:id="60"/>
-    </w:p>
-    <w:p>
-      <w:r>
-        <w:t>Notre site sera équipé d'une fonctionnalité de gestion des stocks en temps réel pour offrir aux utilisateurs une visibilité précise sur la disponibilité des produits. En cas de rupture de stock temporaire, nous afficherons clairement cette information sur la page du produit concerné, indiquant la date estimée de réapprovisionnement si possible. Pour les produits qui ne sont plus fabriqués, nous opterons pour différentes approches en fonction de la situation : soit nous laisserons la fiche produit avec une mention "plus disponible" ou "épuisé" pour référence historique, soit nous redirigerons les utilisateurs vers un meuble équivalente ou similaire, leur offrant ainsi une alternative pertinente. Notre objectif est de garantir une expérience d'achat transparente et satisfaisante pour nos clients, même lorsque les produits ne sont pas disponibles immédiatement.</w:t>
-      </w:r>
-    </w:p>
-    <w:p>
-      <w:pPr>
-        <w:pStyle w:val="Titre2"/>
-      </w:pPr>
-      <w:bookmarkStart w:id="61" w:name="_Toc48039168"/>
-      <w:bookmarkStart w:id="62" w:name="_Toc158361510"/>
-      <w:r>
-        <w:t>UTILISATION DU BACKOFFICE</w:t>
       </w:r>
       <w:bookmarkEnd w:id="61"/>
       <w:bookmarkEnd w:id="62"/>
     </w:p>
     <w:p>
+      <w:r>
+        <w:t>Notre site sera équipé d'une fonctionnalité de gestion des stocks en temps réel pour offrir aux utilisateurs une visibilité précise sur la disponibilité des produits. En cas de rupture de stock temporaire, nous afficherons clairement cette information sur la page du produit concerné, indiquant la date estimée de réapprovisionnement si possible. Pour les produits qui ne sont plus fabriqués, nous opterons pour différentes approches en fonction de la situation : soit nous laisserons la fiche produit avec une mention "plus disponible" ou "épuisé" pour référence historique, soit nous redirigerons les utilisateurs vers un meuble équivalente ou similaire, leur offrant ainsi une alternative pertinente. Notre objectif est de garantir une expérience d'achat transparente et satisfaisante pour nos clients, même lorsque les produits ne sont pas disponibles immédiatement.</w:t>
+      </w:r>
+    </w:p>
+    <w:p>
+      <w:pPr>
+        <w:pStyle w:val="Titre2"/>
+      </w:pPr>
+      <w:bookmarkStart w:id="63" w:name="_Toc48039168"/>
+      <w:bookmarkStart w:id="64" w:name="_Toc158389232"/>
+      <w:r>
+        <w:t>UTILISATION DU BACKOFFICE</w:t>
+      </w:r>
+      <w:bookmarkEnd w:id="63"/>
+      <w:bookmarkEnd w:id="64"/>
+    </w:p>
+    <w:p>
       <w:pPr>
         <w:spacing w:line="240" w:lineRule="auto"/>
       </w:pPr>
@@ -11483,17 +11962,41 @@
       <w:pPr>
         <w:pStyle w:val="Titre2"/>
       </w:pPr>
-      <w:bookmarkStart w:id="63" w:name="_Toc48039169"/>
-      <w:bookmarkStart w:id="64" w:name="_Toc158361511"/>
+      <w:bookmarkStart w:id="65" w:name="_Toc48039169"/>
+      <w:bookmarkStart w:id="66" w:name="_Toc158389233"/>
       <w:r>
         <w:t>FONCTIONNALITES EMARKETING</w:t>
       </w:r>
-      <w:bookmarkEnd w:id="63"/>
-      <w:bookmarkEnd w:id="64"/>
-    </w:p>
-    <w:p>
-      <w:r>
-        <w:t>Sur notre plateforme, nous avons intégré une fonctionnalité de wishlist pour permettre aux utilisateurs de sauvegarder leurs articles préférés et de les organiser selon leurs préférences. Cette fonctionnalité intuitive permet aux clients de créer leur propre liste personnalisée de souhaits, où ils peuvent facilement ajouter ou supprimer des produits en un seul clic. De plus, ils ont la possibilité de réorganiser l'ordre des articles dans leur wishlist, leur permettant ainsi de prioriser leurs choix et de planifier leurs achats de manière efficace. Avec notre wishlist, nous rendons l'expérience d'achat encore plus personnalisée pour nos utilisateurs</w:t>
+      <w:bookmarkEnd w:id="65"/>
+      <w:bookmarkEnd w:id="66"/>
+    </w:p>
+    <w:p>
+      <w:r>
+        <w:t xml:space="preserve">Sur notre plateforme, nous avons intégré une fonctionnalité de </w:t>
+      </w:r>
+      <w:proofErr w:type="spellStart"/>
+      <w:r>
+        <w:t>wishlist</w:t>
+      </w:r>
+      <w:proofErr w:type="spellEnd"/>
+      <w:r>
+        <w:t xml:space="preserve"> pour permettre aux utilisateurs de sauvegarder leurs articles préférés et de les organiser selon leurs préférences. Cette fonctionnalité intuitive permet aux clients de créer leur propre liste personnalisée de souhaits, où ils peuvent facilement ajouter ou supprimer des produits en un seul clic. De plus, ils ont la possibilité de réorganiser l'ordre des articles dans leur </w:t>
+      </w:r>
+      <w:proofErr w:type="spellStart"/>
+      <w:r>
+        <w:t>wishlist</w:t>
+      </w:r>
+      <w:proofErr w:type="spellEnd"/>
+      <w:r>
+        <w:t xml:space="preserve">, leur permettant ainsi de prioriser leurs choix et de planifier leurs achats de manière efficace. Avec notre </w:t>
+      </w:r>
+      <w:proofErr w:type="spellStart"/>
+      <w:r>
+        <w:t>wishlist</w:t>
+      </w:r>
+      <w:proofErr w:type="spellEnd"/>
+      <w:r>
+        <w:t>, nous rendons l'expérience d'achat encore plus personnalisée pour nos utilisateurs</w:t>
       </w:r>
       <w:r>
         <w:t>.</w:t>
@@ -11507,19 +12010,19 @@
         <w:lastRenderedPageBreak/>
         <w:t xml:space="preserve"> </w:t>
       </w:r>
-      <w:bookmarkStart w:id="65" w:name="_Toc48039171"/>
-      <w:bookmarkStart w:id="66" w:name="_Toc158361512"/>
+      <w:bookmarkStart w:id="67" w:name="_Toc48039171"/>
+      <w:bookmarkStart w:id="68" w:name="_Toc158389234"/>
       <w:r>
         <w:t>GESTION DU SITE WEB</w:t>
       </w:r>
-      <w:bookmarkEnd w:id="65"/>
-      <w:bookmarkEnd w:id="66"/>
+      <w:bookmarkEnd w:id="67"/>
+      <w:bookmarkEnd w:id="68"/>
     </w:p>
     <w:p>
       <w:r>
         <w:t>Pour assurer une mise à jour efficace et flexible de notre site, nous avons défini plusieurs exigences et préférences concernant les outils et processus à utiliser : Nous souhaitons être autonomes dans la gestion du contenu et de l'arborescence des menus. Nous prévoyons d'avoir des utilisateurs internes qui saisiront les nouveaux meubles, valider les commandes. Notre catalogue de produits est susceptible d'évoluer régulièrement, donc nous exigeons la possibilité d'ajouter ou de supprimer des meubles aisément, ainsi que de modifier les fiches descriptives selon nos besoins. Nous aurons donc plusieurs pages facilement accessible qui nous permettra de maintenir un contenu dynamique et pertinent pour nos utilisateurs.</w:t>
       </w:r>
-      <w:bookmarkStart w:id="67" w:name="_Toc48039172"/>
+      <w:bookmarkStart w:id="69" w:name="_Toc48039172"/>
     </w:p>
     <w:p>
       <w:r>
@@ -11530,13 +12033,13 @@
       <w:pPr>
         <w:pStyle w:val="Titre1"/>
       </w:pPr>
-      <w:bookmarkStart w:id="68" w:name="_Toc158361513"/>
+      <w:bookmarkStart w:id="70" w:name="_Toc158389235"/>
       <w:r>
         <w:lastRenderedPageBreak/>
         <w:t>LE ROLE DU PRESTATAIRE</w:t>
       </w:r>
-      <w:bookmarkEnd w:id="67"/>
-      <w:bookmarkEnd w:id="68"/>
+      <w:bookmarkEnd w:id="69"/>
+      <w:bookmarkEnd w:id="70"/>
     </w:p>
     <w:p>
       <w:pPr>
@@ -11689,13 +12192,13 @@
       <w:r>
         <w:t xml:space="preserve"> </w:t>
       </w:r>
-      <w:bookmarkStart w:id="69" w:name="_Toc48039173"/>
-      <w:bookmarkStart w:id="70" w:name="_Toc158361514"/>
+      <w:bookmarkStart w:id="71" w:name="_Toc48039173"/>
+      <w:bookmarkStart w:id="72" w:name="_Toc158389236"/>
       <w:r>
         <w:t>LA CONCEPTION GRAPHIQUE – COMMUNICATION</w:t>
       </w:r>
-      <w:bookmarkEnd w:id="69"/>
-      <w:bookmarkEnd w:id="70"/>
+      <w:bookmarkEnd w:id="71"/>
+      <w:bookmarkEnd w:id="72"/>
     </w:p>
     <w:p>
       <w:pPr>
@@ -11711,11 +12214,11 @@
       <w:pPr>
         <w:pStyle w:val="Titre3"/>
       </w:pPr>
-      <w:bookmarkStart w:id="71" w:name="_Toc158361515"/>
+      <w:bookmarkStart w:id="73" w:name="_Toc158389237"/>
       <w:r>
         <w:t>Menu principal</w:t>
       </w:r>
-      <w:bookmarkEnd w:id="71"/>
+      <w:bookmarkEnd w:id="73"/>
     </w:p>
     <w:p>
       <w:pPr>
@@ -11793,7 +12296,7 @@
       <w:pPr>
         <w:pStyle w:val="Titre3"/>
       </w:pPr>
-      <w:bookmarkStart w:id="72" w:name="_Toc158361516"/>
+      <w:bookmarkStart w:id="74" w:name="_Toc158389238"/>
       <w:r>
         <w:lastRenderedPageBreak/>
         <w:t>Pages principale</w:t>
@@ -11801,7 +12304,7 @@
       <w:r>
         <w:t>s</w:t>
       </w:r>
-      <w:bookmarkEnd w:id="72"/>
+      <w:bookmarkEnd w:id="74"/>
     </w:p>
     <w:p>
       <w:r>
@@ -11882,12 +12385,12 @@
       <w:pPr>
         <w:pStyle w:val="Titre3"/>
       </w:pPr>
-      <w:bookmarkStart w:id="73" w:name="_Toc158361517"/>
+      <w:bookmarkStart w:id="75" w:name="_Toc158389239"/>
       <w:r>
         <w:lastRenderedPageBreak/>
         <w:t>Articles</w:t>
       </w:r>
-      <w:bookmarkEnd w:id="73"/>
+      <w:bookmarkEnd w:id="75"/>
     </w:p>
     <w:p>
       <w:r>
@@ -11949,11 +12452,11 @@
       <w:pPr>
         <w:pStyle w:val="Titre3"/>
       </w:pPr>
-      <w:bookmarkStart w:id="74" w:name="_Toc158361518"/>
+      <w:bookmarkStart w:id="76" w:name="_Toc158389240"/>
       <w:r>
         <w:t>Compte client</w:t>
       </w:r>
-      <w:bookmarkEnd w:id="74"/>
+      <w:bookmarkEnd w:id="76"/>
     </w:p>
     <w:p>
       <w:pPr>
@@ -12052,11 +12555,11 @@
       <w:pPr>
         <w:pStyle w:val="Titre2"/>
       </w:pPr>
-      <w:bookmarkStart w:id="75" w:name="_Toc158361519"/>
+      <w:bookmarkStart w:id="77" w:name="_Toc158389241"/>
       <w:r>
         <w:t>DEPOT DE NOM DE DOMAINE</w:t>
       </w:r>
-      <w:bookmarkEnd w:id="75"/>
+      <w:bookmarkEnd w:id="77"/>
     </w:p>
     <w:p>
       <w:r>
@@ -12073,14 +12576,14 @@
       <w:pPr>
         <w:pStyle w:val="Titre2"/>
       </w:pPr>
-      <w:bookmarkStart w:id="76" w:name="_Toc48039176"/>
-      <w:bookmarkStart w:id="77" w:name="_Toc158361520"/>
+      <w:bookmarkStart w:id="78" w:name="_Toc48039176"/>
+      <w:bookmarkStart w:id="79" w:name="_Toc158389242"/>
       <w:r>
         <w:lastRenderedPageBreak/>
         <w:t>REDACTION DE CONTENU</w:t>
       </w:r>
-      <w:bookmarkEnd w:id="76"/>
-      <w:bookmarkEnd w:id="77"/>
+      <w:bookmarkEnd w:id="78"/>
+      <w:bookmarkEnd w:id="79"/>
       <w:r>
         <w:t xml:space="preserve"> </w:t>
       </w:r>
@@ -12093,7 +12596,7 @@
           <w:szCs w:val="28"/>
         </w:rPr>
       </w:pPr>
-      <w:bookmarkStart w:id="78" w:name="_Toc48039177"/>
+      <w:bookmarkStart w:id="80" w:name="_Toc48039177"/>
       <w:r>
         <w:t>Le prestataire devra accompagner notre entreprise dans la rédaction initiale des fiches produits et des contenus clés. Ce partenariat vise à assurer que le ton, le style et la qualité du contenu correspondent aux standards élevés de notre marque et à nos critères SEO.</w:t>
       </w:r>
@@ -12102,12 +12605,12 @@
       <w:pPr>
         <w:pStyle w:val="Titre2"/>
       </w:pPr>
-      <w:bookmarkStart w:id="79" w:name="_Toc158361521"/>
+      <w:bookmarkStart w:id="81" w:name="_Toc158389243"/>
       <w:r>
         <w:t>FOURNITURES DIVERSES</w:t>
       </w:r>
-      <w:bookmarkEnd w:id="78"/>
-      <w:bookmarkEnd w:id="79"/>
+      <w:bookmarkEnd w:id="80"/>
+      <w:bookmarkEnd w:id="81"/>
       <w:r>
         <w:t xml:space="preserve"> </w:t>
       </w:r>
@@ -12157,13 +12660,13 @@
       <w:pPr>
         <w:pStyle w:val="Titre2"/>
       </w:pPr>
-      <w:bookmarkStart w:id="80" w:name="_Toc48039178"/>
-      <w:bookmarkStart w:id="81" w:name="_Toc158361522"/>
+      <w:bookmarkStart w:id="82" w:name="_Toc48039178"/>
+      <w:bookmarkStart w:id="83" w:name="_Toc158389244"/>
       <w:r>
         <w:t>HEBERGEMENT</w:t>
       </w:r>
-      <w:bookmarkEnd w:id="80"/>
-      <w:bookmarkEnd w:id="81"/>
+      <w:bookmarkEnd w:id="82"/>
+      <w:bookmarkEnd w:id="83"/>
     </w:p>
     <w:p>
       <w:pPr>
@@ -12173,7 +12676,15 @@
         </w:rPr>
       </w:pPr>
       <w:r>
-        <w:t>Nous avons opté pour un hébergement dédié en raison de nos besoins élevés en performance et en trafic. Cet solution nous assure des ressources exclusives pour notre site, ce qui garantit sa stabilité et sa réactivité. De plus, elle nous permet de personnalisée notre environnement d'hébergement et d'accéder a un support avancé, ce qui est essentiel pour maintenir le bon fonctionnement de notre</w:t>
+        <w:t xml:space="preserve">Nous avons opté pour un hébergement dédié en raison de nos besoins élevés en performance et en trafic. Cet solution nous assure des ressources exclusives pour notre site, ce qui garantit sa stabilité et sa réactivité. De plus, elle nous permet de personnalisée notre environnement d'hébergement et d'accéder </w:t>
+      </w:r>
+      <w:proofErr w:type="spellStart"/>
+      <w:r>
+        <w:t>a</w:t>
+      </w:r>
+      <w:proofErr w:type="spellEnd"/>
+      <w:r>
+        <w:t xml:space="preserve"> un support avancé, ce qui est essentiel pour maintenir le bon fonctionnement de notre</w:t>
       </w:r>
       <w:r>
         <w:t xml:space="preserve"> site.</w:t>
@@ -12185,47 +12696,47 @@
         </w:rPr>
         <w:t xml:space="preserve"> </w:t>
       </w:r>
-      <w:bookmarkStart w:id="82" w:name="_Toc48039179"/>
+      <w:bookmarkStart w:id="84" w:name="_Toc48039179"/>
     </w:p>
     <w:p>
       <w:pPr>
         <w:pStyle w:val="Titre2"/>
       </w:pPr>
-      <w:bookmarkStart w:id="83" w:name="_Toc158361523"/>
+      <w:bookmarkStart w:id="85" w:name="_Toc158389245"/>
       <w:r>
         <w:t>FORMATION</w:t>
-      </w:r>
-      <w:bookmarkEnd w:id="82"/>
-      <w:bookmarkEnd w:id="83"/>
-    </w:p>
-    <w:p>
-      <w:r>
-        <w:t>En raison de notre faible connaissance en matière de site web, nous souhaiterons une brochure simple et adapté à tous nous permettant de nous familiariser avec le site internet.</w:t>
-      </w:r>
-      <w:r>
-        <w:t xml:space="preserve"> </w:t>
-      </w:r>
-      <w:r>
-        <w:t>Nous sommes ouvert à toute autre proposition qui vous semblera cohérente.</w:t>
-      </w:r>
-    </w:p>
-    <w:p>
-      <w:pPr>
-        <w:pStyle w:val="Titre2"/>
-      </w:pPr>
-      <w:r>
-        <w:t xml:space="preserve"> </w:t>
-      </w:r>
-      <w:bookmarkStart w:id="84" w:name="_Toc48039180"/>
-      <w:bookmarkStart w:id="85" w:name="_Toc158361524"/>
-      <w:r>
-        <w:t>ASSISTANCE ET MAINTENANCE</w:t>
       </w:r>
       <w:bookmarkEnd w:id="84"/>
       <w:bookmarkEnd w:id="85"/>
     </w:p>
     <w:p>
       <w:r>
+        <w:t>En raison de notre faible connaissance en matière de site web, nous souhaiterons une brochure simple et adapté à tous nous permettant de nous familiariser avec le site internet.</w:t>
+      </w:r>
+      <w:r>
+        <w:t xml:space="preserve"> </w:t>
+      </w:r>
+      <w:r>
+        <w:t>Nous sommes ouvert à toute autre proposition qui vous semblera cohérente.</w:t>
+      </w:r>
+    </w:p>
+    <w:p>
+      <w:pPr>
+        <w:pStyle w:val="Titre2"/>
+      </w:pPr>
+      <w:r>
+        <w:t xml:space="preserve"> </w:t>
+      </w:r>
+      <w:bookmarkStart w:id="86" w:name="_Toc48039180"/>
+      <w:bookmarkStart w:id="87" w:name="_Toc158389246"/>
+      <w:r>
+        <w:t>ASSISTANCE ET MAINTENANCE</w:t>
+      </w:r>
+      <w:bookmarkEnd w:id="86"/>
+      <w:bookmarkEnd w:id="87"/>
+    </w:p>
+    <w:p>
+      <w:r>
         <w:t>Nous esp</w:t>
       </w:r>
       <w:r>
@@ -12285,23 +12796,23 @@
       <w:pPr>
         <w:pStyle w:val="Titre2"/>
       </w:pPr>
-      <w:bookmarkStart w:id="86" w:name="_Toc48039181"/>
-      <w:bookmarkStart w:id="87" w:name="_Toc158361525"/>
+      <w:bookmarkStart w:id="88" w:name="_Toc48039181"/>
+      <w:bookmarkStart w:id="89" w:name="_Toc158389247"/>
       <w:r>
         <w:t>PROMOTION ET REFERENCEMENT</w:t>
       </w:r>
-      <w:bookmarkEnd w:id="86"/>
-      <w:bookmarkEnd w:id="87"/>
+      <w:bookmarkEnd w:id="88"/>
+      <w:bookmarkEnd w:id="89"/>
     </w:p>
     <w:p>
       <w:pPr>
         <w:pStyle w:val="Titre3"/>
       </w:pPr>
-      <w:bookmarkStart w:id="88" w:name="_Toc158361526"/>
+      <w:bookmarkStart w:id="90" w:name="_Toc158389248"/>
       <w:r>
         <w:t>Objectifs de Ciblage :</w:t>
       </w:r>
-      <w:bookmarkEnd w:id="88"/>
+      <w:bookmarkEnd w:id="90"/>
     </w:p>
     <w:p>
       <w:r>
@@ -12312,11 +12823,11 @@
       <w:pPr>
         <w:pStyle w:val="Titre3"/>
       </w:pPr>
-      <w:bookmarkStart w:id="89" w:name="_Toc158361527"/>
+      <w:bookmarkStart w:id="91" w:name="_Toc158389249"/>
       <w:r>
         <w:t>Complexité et Coût du Référencement :</w:t>
       </w:r>
-      <w:bookmarkEnd w:id="89"/>
+      <w:bookmarkEnd w:id="91"/>
     </w:p>
     <w:p>
       <w:r>
@@ -12327,12 +12838,12 @@
       <w:pPr>
         <w:pStyle w:val="Titre3"/>
       </w:pPr>
-      <w:bookmarkStart w:id="90" w:name="_Toc158361528"/>
+      <w:bookmarkStart w:id="92" w:name="_Toc158389250"/>
       <w:r>
         <w:lastRenderedPageBreak/>
         <w:t>Vocabulaire et Expressions Clés :</w:t>
       </w:r>
-      <w:bookmarkEnd w:id="90"/>
+      <w:bookmarkEnd w:id="92"/>
     </w:p>
     <w:p>
       <w:r>
@@ -12343,11 +12854,11 @@
       <w:pPr>
         <w:pStyle w:val="Titre3"/>
       </w:pPr>
-      <w:bookmarkStart w:id="91" w:name="_Toc158361529"/>
+      <w:bookmarkStart w:id="93" w:name="_Toc158389251"/>
       <w:r>
         <w:t>Référencement Payant :</w:t>
       </w:r>
-      <w:bookmarkEnd w:id="91"/>
+      <w:bookmarkEnd w:id="93"/>
     </w:p>
     <w:p>
       <w:r>
@@ -12358,11 +12869,11 @@
       <w:pPr>
         <w:pStyle w:val="Titre3"/>
       </w:pPr>
-      <w:bookmarkStart w:id="92" w:name="_Toc158361530"/>
+      <w:bookmarkStart w:id="94" w:name="_Toc158389252"/>
       <w:r>
         <w:t>Inscription sur Portails Sectoriels :</w:t>
       </w:r>
-      <w:bookmarkEnd w:id="92"/>
+      <w:bookmarkEnd w:id="94"/>
     </w:p>
     <w:p>
       <w:r>
@@ -12373,11 +12884,11 @@
       <w:pPr>
         <w:pStyle w:val="Titre3"/>
       </w:pPr>
-      <w:bookmarkStart w:id="93" w:name="_Toc158361531"/>
+      <w:bookmarkStart w:id="95" w:name="_Toc158389253"/>
       <w:r>
         <w:t>Installation Technique pour le Référencement :</w:t>
       </w:r>
-      <w:bookmarkEnd w:id="93"/>
+      <w:bookmarkEnd w:id="95"/>
     </w:p>
     <w:p>
       <w:r>
@@ -12388,11 +12899,11 @@
       <w:pPr>
         <w:pStyle w:val="Titre3"/>
       </w:pPr>
-      <w:bookmarkStart w:id="94" w:name="_Toc158361532"/>
+      <w:bookmarkStart w:id="96" w:name="_Toc158389254"/>
       <w:r>
         <w:t>Autonomie en Référencement Naturel :</w:t>
       </w:r>
-      <w:bookmarkEnd w:id="94"/>
+      <w:bookmarkEnd w:id="96"/>
     </w:p>
     <w:p>
       <w:r>
@@ -12403,11 +12914,11 @@
       <w:pPr>
         <w:pStyle w:val="Titre3"/>
       </w:pPr>
-      <w:bookmarkStart w:id="95" w:name="_Toc158361533"/>
+      <w:bookmarkStart w:id="97" w:name="_Toc158389255"/>
       <w:r>
         <w:t>Support Rédactionnel :</w:t>
       </w:r>
-      <w:bookmarkEnd w:id="95"/>
+      <w:bookmarkEnd w:id="97"/>
     </w:p>
     <w:p>
       <w:r>
@@ -12418,23 +12929,23 @@
       <w:pPr>
         <w:pStyle w:val="Titre2"/>
       </w:pPr>
-      <w:bookmarkStart w:id="96" w:name="_Toc48039182"/>
-      <w:bookmarkStart w:id="97" w:name="_Toc158361534"/>
+      <w:bookmarkStart w:id="98" w:name="_Toc48039182"/>
+      <w:bookmarkStart w:id="99" w:name="_Toc158389256"/>
       <w:r>
         <w:t>ANALYSE DU TRAFIC</w:t>
       </w:r>
-      <w:bookmarkEnd w:id="96"/>
-      <w:bookmarkEnd w:id="97"/>
+      <w:bookmarkEnd w:id="98"/>
+      <w:bookmarkEnd w:id="99"/>
     </w:p>
     <w:p>
       <w:pPr>
         <w:pStyle w:val="Titre3"/>
       </w:pPr>
-      <w:bookmarkStart w:id="98" w:name="_Toc158361535"/>
+      <w:bookmarkStart w:id="100" w:name="_Toc158389257"/>
       <w:r>
         <w:t>Objectifs d'Analyse :</w:t>
       </w:r>
-      <w:bookmarkEnd w:id="98"/>
+      <w:bookmarkEnd w:id="100"/>
     </w:p>
     <w:p>
       <w:r>
@@ -12445,11 +12956,11 @@
       <w:pPr>
         <w:pStyle w:val="Titre3"/>
       </w:pPr>
-      <w:bookmarkStart w:id="99" w:name="_Toc158361536"/>
+      <w:bookmarkStart w:id="101" w:name="_Toc158389258"/>
       <w:r>
         <w:t>Outils d'Analyse :</w:t>
       </w:r>
-      <w:bookmarkEnd w:id="99"/>
+      <w:bookmarkEnd w:id="101"/>
     </w:p>
     <w:p>
       <w:r>
@@ -12460,11 +12971,11 @@
       <w:pPr>
         <w:pStyle w:val="Titre3"/>
       </w:pPr>
-      <w:bookmarkStart w:id="100" w:name="_Toc158361537"/>
+      <w:bookmarkStart w:id="102" w:name="_Toc158389259"/>
       <w:r>
         <w:t>Indicateurs de Performance Clés :</w:t>
       </w:r>
-      <w:bookmarkEnd w:id="100"/>
+      <w:bookmarkEnd w:id="102"/>
     </w:p>
     <w:p>
       <w:pPr>
@@ -12585,11 +13096,11 @@
       <w:pPr>
         <w:pStyle w:val="Titre3"/>
       </w:pPr>
-      <w:bookmarkStart w:id="101" w:name="_Toc158361538"/>
+      <w:bookmarkStart w:id="103" w:name="_Toc158389260"/>
       <w:r>
         <w:t>Rapports et Suivi :</w:t>
       </w:r>
-      <w:bookmarkEnd w:id="101"/>
+      <w:bookmarkEnd w:id="103"/>
     </w:p>
     <w:p>
       <w:r>
@@ -12600,11 +13111,11 @@
       <w:pPr>
         <w:pStyle w:val="Titre3"/>
       </w:pPr>
-      <w:bookmarkStart w:id="102" w:name="_Toc158361539"/>
+      <w:bookmarkStart w:id="104" w:name="_Toc158389261"/>
       <w:r>
         <w:t>Confidentialité et Conformité :</w:t>
       </w:r>
-      <w:bookmarkEnd w:id="102"/>
+      <w:bookmarkEnd w:id="104"/>
     </w:p>
     <w:p>
       <w:r>
@@ -12615,11 +13126,11 @@
       <w:pPr>
         <w:pStyle w:val="Titre3"/>
       </w:pPr>
-      <w:bookmarkStart w:id="103" w:name="_Toc158361540"/>
+      <w:bookmarkStart w:id="105" w:name="_Toc158389262"/>
       <w:r>
         <w:t>Sécurité</w:t>
       </w:r>
-      <w:bookmarkEnd w:id="103"/>
+      <w:bookmarkEnd w:id="105"/>
     </w:p>
     <w:p>
       <w:r>
@@ -12642,13 +13153,13 @@
       <w:r>
         <w:t xml:space="preserve"> </w:t>
       </w:r>
-      <w:bookmarkStart w:id="104" w:name="_Toc48039184"/>
-      <w:bookmarkStart w:id="105" w:name="_Toc158361541"/>
+      <w:bookmarkStart w:id="106" w:name="_Toc48039184"/>
+      <w:bookmarkStart w:id="107" w:name="_Toc158389263"/>
       <w:r>
         <w:t>OPTIONS</w:t>
       </w:r>
-      <w:bookmarkEnd w:id="104"/>
-      <w:bookmarkEnd w:id="105"/>
+      <w:bookmarkEnd w:id="106"/>
+      <w:bookmarkEnd w:id="107"/>
     </w:p>
     <w:p>
       <w:r>
@@ -12676,24 +13187,24 @@
       <w:pPr>
         <w:pStyle w:val="Titre1"/>
       </w:pPr>
-      <w:bookmarkStart w:id="106" w:name="_Toc48039185"/>
-      <w:bookmarkStart w:id="107" w:name="_Toc158361542"/>
+      <w:bookmarkStart w:id="108" w:name="_Toc48039185"/>
+      <w:bookmarkStart w:id="109" w:name="_Toc158389264"/>
       <w:r>
         <w:lastRenderedPageBreak/>
         <w:t>LES LIVRABLES ATTENDUS</w:t>
       </w:r>
-      <w:bookmarkEnd w:id="106"/>
-      <w:bookmarkEnd w:id="107"/>
+      <w:bookmarkEnd w:id="108"/>
+      <w:bookmarkEnd w:id="109"/>
     </w:p>
     <w:p>
       <w:pPr>
         <w:pStyle w:val="Titre2"/>
       </w:pPr>
-      <w:bookmarkStart w:id="108" w:name="_Toc158361543"/>
+      <w:bookmarkStart w:id="110" w:name="_Toc158389265"/>
       <w:r>
         <w:t>Lors de la proposition</w:t>
       </w:r>
-      <w:bookmarkEnd w:id="108"/>
+      <w:bookmarkEnd w:id="110"/>
     </w:p>
     <w:p>
       <w:pPr>
@@ -12718,7 +13229,21 @@
         <w:rPr>
           <w:rFonts w:eastAsia="Arial"/>
         </w:rPr>
-        <w:t xml:space="preserve"> Un calendrier détaillé des différentes phases du projet, avec des jalons précis et des points de contrôle pour la validation des étapes clés par Meuuuhble.</w:t>
+        <w:t xml:space="preserve"> Un calendrier détaillé des différentes phases du projet, avec des jalons précis et des points de contrôle pour la validation des étapes clés par </w:t>
+      </w:r>
+      <w:proofErr w:type="spellStart"/>
+      <w:r>
+        <w:rPr>
+          <w:rFonts w:eastAsia="Arial"/>
+        </w:rPr>
+        <w:t>Meuuuhble</w:t>
+      </w:r>
+      <w:proofErr w:type="spellEnd"/>
+      <w:r>
+        <w:rPr>
+          <w:rFonts w:eastAsia="Arial"/>
+        </w:rPr>
+        <w:t>.</w:t>
       </w:r>
     </w:p>
     <w:p>
@@ -12874,18 +13399,32 @@
         <w:rPr>
           <w:rFonts w:eastAsia="Arial"/>
         </w:rPr>
-        <w:t>La présentation de l'organisation mise en place par le prestataire pour le bon déroulement du projet, y compris les outils et méthodologies utilisés pour la gestion de projet, la communication avec Meuuuhble, et l'assurance qualité.</w:t>
+        <w:t xml:space="preserve">La présentation de l'organisation mise en place par le prestataire pour le bon déroulement du projet, y compris les outils et méthodologies utilisés pour la gestion de projet, la communication avec </w:t>
+      </w:r>
+      <w:proofErr w:type="spellStart"/>
+      <w:r>
+        <w:rPr>
+          <w:rFonts w:eastAsia="Arial"/>
+        </w:rPr>
+        <w:t>Meuuuhble</w:t>
+      </w:r>
+      <w:proofErr w:type="spellEnd"/>
+      <w:r>
+        <w:rPr>
+          <w:rFonts w:eastAsia="Arial"/>
+        </w:rPr>
+        <w:t>, et l'assurance qualité.</w:t>
       </w:r>
     </w:p>
     <w:p>
       <w:pPr>
         <w:pStyle w:val="Titre2"/>
       </w:pPr>
-      <w:bookmarkStart w:id="109" w:name="_Toc158361544"/>
+      <w:bookmarkStart w:id="111" w:name="_Toc158389266"/>
       <w:r>
         <w:t>A la recette du site :</w:t>
       </w:r>
-      <w:bookmarkEnd w:id="109"/>
+      <w:bookmarkEnd w:id="111"/>
       <w:r>
         <w:t xml:space="preserve"> </w:t>
       </w:r>
@@ -12971,7 +13510,15 @@
         <w:t xml:space="preserve">Propriété Intellectuelle : </w:t>
       </w:r>
       <w:r>
-        <w:t>Les droits d'auteur et la propriété intellectuelle associés au design et au contenu exclusif du site doivent être clairement transférés à Meuuuhble.</w:t>
+        <w:t xml:space="preserve">Les droits d'auteur et la propriété intellectuelle associés au design et au contenu exclusif du site doivent être clairement transférés à </w:t>
+      </w:r>
+      <w:proofErr w:type="spellStart"/>
+      <w:r>
+        <w:t>Meuuuhble</w:t>
+      </w:r>
+      <w:proofErr w:type="spellEnd"/>
+      <w:r>
+        <w:t>.</w:t>
       </w:r>
     </w:p>
     <w:p>
@@ -13066,18 +13613,26 @@
       <w:pPr>
         <w:pStyle w:val="Titre1"/>
       </w:pPr>
-      <w:bookmarkStart w:id="110" w:name="_Toc48039186"/>
-      <w:bookmarkStart w:id="111" w:name="_Toc158361545"/>
+      <w:bookmarkStart w:id="112" w:name="_Toc48039186"/>
+      <w:bookmarkStart w:id="113" w:name="_Toc158389267"/>
       <w:r>
         <w:lastRenderedPageBreak/>
         <w:t>CRITERE DE SELECTION DE PRESTATAIRES</w:t>
       </w:r>
-      <w:bookmarkEnd w:id="110"/>
-      <w:bookmarkEnd w:id="111"/>
-    </w:p>
-    <w:p>
-      <w:r>
-        <w:t>Pour garantir la sélection du meilleur prestataire pour la création du site e-commerce de Meuuuhble, nous avons établi des critères de sélection précis. Les dates clés du projet sont fixées, et il est impératif que les prestataires respectent ces échéances.</w:t>
+      <w:bookmarkEnd w:id="112"/>
+      <w:bookmarkEnd w:id="113"/>
+    </w:p>
+    <w:p>
+      <w:r>
+        <w:t xml:space="preserve">Pour garantir la sélection du meilleur prestataire pour la création du site e-commerce de </w:t>
+      </w:r>
+      <w:proofErr w:type="spellStart"/>
+      <w:r>
+        <w:t>Meuuuhble</w:t>
+      </w:r>
+      <w:proofErr w:type="spellEnd"/>
+      <w:r>
+        <w:t>, nous avons établi des critères de sélection précis. Les dates clés du projet sont fixées, et il est impératif que les prestataires respectent ces échéances.</w:t>
       </w:r>
     </w:p>
     <w:p>
@@ -13178,7 +13733,35 @@
         <w:rPr>
           <w:rFonts w:eastAsia="Arial"/>
         </w:rPr>
-        <w:t>Expérience avérée avec le framework que nous prévoyons d'utiliser (flask).</w:t>
+        <w:t xml:space="preserve">Expérience avérée avec le </w:t>
+      </w:r>
+      <w:proofErr w:type="spellStart"/>
+      <w:r>
+        <w:rPr>
+          <w:rFonts w:eastAsia="Arial"/>
+        </w:rPr>
+        <w:t>framework</w:t>
+      </w:r>
+      <w:proofErr w:type="spellEnd"/>
+      <w:r>
+        <w:rPr>
+          <w:rFonts w:eastAsia="Arial"/>
+        </w:rPr>
+        <w:t xml:space="preserve"> que nous prévoyons d'utiliser (</w:t>
+      </w:r>
+      <w:proofErr w:type="spellStart"/>
+      <w:r>
+        <w:rPr>
+          <w:rFonts w:eastAsia="Arial"/>
+        </w:rPr>
+        <w:t>flask</w:t>
+      </w:r>
+      <w:proofErr w:type="spellEnd"/>
+      <w:r>
+        <w:rPr>
+          <w:rFonts w:eastAsia="Arial"/>
+        </w:rPr>
+        <w:t>).</w:t>
       </w:r>
     </w:p>
     <w:p>
@@ -13446,35 +14029,38 @@
       <w:pPr>
         <w:pStyle w:val="Titre1"/>
       </w:pPr>
-      <w:bookmarkStart w:id="112" w:name="_Toc48039187"/>
-      <w:bookmarkStart w:id="113" w:name="_Toc158361546"/>
+      <w:bookmarkStart w:id="114" w:name="_Toc48039187"/>
+      <w:bookmarkStart w:id="115" w:name="_Toc158389268"/>
       <w:r>
         <w:lastRenderedPageBreak/>
         <w:t>REMARQUES COMPLEMENTAIRES</w:t>
       </w:r>
-      <w:bookmarkEnd w:id="112"/>
-      <w:bookmarkEnd w:id="113"/>
-    </w:p>
-    <w:p>
-      <w:pPr>
-        <w:pStyle w:val="Titre2"/>
-      </w:pPr>
-      <w:bookmarkStart w:id="114" w:name="_Toc48039188"/>
-      <w:bookmarkStart w:id="115" w:name="_Toc158361547"/>
-      <w:r>
-        <w:t>CONDITIONS DE REGLEMENT ET DE FACTURATION</w:t>
-      </w:r>
       <w:bookmarkEnd w:id="114"/>
       <w:bookmarkEnd w:id="115"/>
     </w:p>
     <w:p>
-      <w:r>
-        <w:t>Dans le cadre du développement de son site e-commerce, Meuuuhble établit les conditions de règlement suivantes, qui seront intégrées au contrat de prestation :</w:t>
-      </w:r>
-    </w:p>
-    <w:p>
-      <w:r>
-        <w:t xml:space="preserve"> </w:t>
+      <w:pPr>
+        <w:pStyle w:val="Titre2"/>
+      </w:pPr>
+      <w:bookmarkStart w:id="116" w:name="_Toc48039188"/>
+      <w:bookmarkStart w:id="117" w:name="_Toc158389269"/>
+      <w:r>
+        <w:t>CONDITIONS DE REGLEMENT ET DE FACTURATION</w:t>
+      </w:r>
+      <w:bookmarkEnd w:id="116"/>
+      <w:bookmarkEnd w:id="117"/>
+    </w:p>
+    <w:p>
+      <w:r>
+        <w:t xml:space="preserve">Dans le cadre du développement de son site e-commerce, </w:t>
+      </w:r>
+      <w:proofErr w:type="spellStart"/>
+      <w:r>
+        <w:t>Meuuuhble</w:t>
+      </w:r>
+      <w:proofErr w:type="spellEnd"/>
+      <w:r>
+        <w:t xml:space="preserve"> établit les conditions de règlement suivantes, qui seront intégrées au contrat de prestation : </w:t>
       </w:r>
     </w:p>
     <w:p>
@@ -13497,7 +14083,15 @@
         <w:t xml:space="preserve">Versement Initial : </w:t>
       </w:r>
       <w:r>
-        <w:t>Un acompte correspondant à 30 % du montant total de la prestation sera versé par Meuuuhble à la signature du contrat. Cette somme servira à initier le projet et à couvrir les premiers frais engagés par le prestataire.</w:t>
+        <w:t xml:space="preserve">Un acompte correspondant à 30 % du montant total de la prestation sera versé par </w:t>
+      </w:r>
+      <w:proofErr w:type="spellStart"/>
+      <w:r>
+        <w:t>Meuuuhble</w:t>
+      </w:r>
+      <w:proofErr w:type="spellEnd"/>
+      <w:r>
+        <w:t xml:space="preserve"> à la signature du contrat. Cette somme servira à initier le projet et à couvrir les premiers frais engagés par le prestataire.</w:t>
       </w:r>
     </w:p>
     <w:p>
@@ -13558,12 +14152,25 @@
         <w:t xml:space="preserve">Paiement de Clôture : </w:t>
       </w:r>
       <w:r>
-        <w:t>Le solde final de 5 % sera versé après une période d'exploitation de deux semaines, durant laquelle Meuuuhble aura pu confirmer le bon fonctionnement du site dans un environnement opérationnel.</w:t>
-      </w:r>
-    </w:p>
-    <w:p>
-      <w:r>
-        <w:t>Meuuuhble reconnaît l'importance de maintenir une relation de travail équilibrée et soutenable avec le prestataire. En conséquence, ces conditions de règlement ont été conçues pour respecter les capacités financières des prestataires, évitant ainsi de compromettre leur stabilité économique.</w:t>
+        <w:t xml:space="preserve">Le solde final de 5 % sera versé après une période d'exploitation de deux semaines, durant laquelle </w:t>
+      </w:r>
+      <w:proofErr w:type="spellStart"/>
+      <w:r>
+        <w:t>Meuuuhble</w:t>
+      </w:r>
+      <w:proofErr w:type="spellEnd"/>
+      <w:r>
+        <w:t xml:space="preserve"> aura pu confirmer le bon fonctionnement du site dans un environnement opérationnel.</w:t>
+      </w:r>
+    </w:p>
+    <w:p>
+      <w:proofErr w:type="spellStart"/>
+      <w:r>
+        <w:t>Meuuuhble</w:t>
+      </w:r>
+      <w:proofErr w:type="spellEnd"/>
+      <w:r>
+        <w:t xml:space="preserve"> reconnaît l'importance de maintenir une relation de travail équilibrée et soutenable avec le prestataire. En conséquence, ces conditions de règlement ont été conçues pour respecter les capacités financières des prestataires, évitant ainsi de compromettre leur stabilité économique.</w:t>
       </w:r>
     </w:p>
     <w:p>
@@ -13573,20 +14180,28 @@
     </w:p>
     <w:p>
       <w:r>
-        <w:t>Pour les projets stratégiques, et en particulier lorsque la mise en ligne du site est synchronisée avec un événement d'entreprise clé, Meuuuhble se réserve le droit d'inclure des pénalités pour retard de livraison. Ces pénalités seront appliquées uniquement si la responsabilité du retard incombe au prestataire.</w:t>
+        <w:t xml:space="preserve">Pour les projets stratégiques, et en particulier lorsque la mise en ligne du site est synchronisée avec un événement d'entreprise clé, </w:t>
+      </w:r>
+      <w:proofErr w:type="spellStart"/>
+      <w:r>
+        <w:t>Meuuuhble</w:t>
+      </w:r>
+      <w:proofErr w:type="spellEnd"/>
+      <w:r>
+        <w:t xml:space="preserve"> se réserve le droit d'inclure des pénalités pour retard de livraison. Ces pénalités seront appliquées uniquement si la responsabilité du retard incombe au prestataire.</w:t>
       </w:r>
     </w:p>
     <w:p>
       <w:pPr>
         <w:pStyle w:val="Titre2"/>
       </w:pPr>
-      <w:bookmarkStart w:id="116" w:name="_Toc48039189"/>
-      <w:bookmarkStart w:id="117" w:name="_Toc158361548"/>
+      <w:bookmarkStart w:id="118" w:name="_Toc48039189"/>
+      <w:bookmarkStart w:id="119" w:name="_Toc158389270"/>
       <w:r>
         <w:t>BUDGET DU PROJET</w:t>
       </w:r>
-      <w:bookmarkEnd w:id="116"/>
-      <w:bookmarkEnd w:id="117"/>
+      <w:bookmarkEnd w:id="118"/>
+      <w:bookmarkEnd w:id="119"/>
     </w:p>
     <w:p>
       <w:r>
@@ -18761,6 +19376,7 @@
   <w:style w:type="character" w:default="1" w:styleId="Policepardfaut">
     <w:name w:val="Default Paragraph Font"/>
     <w:uiPriority w:val="1"/>
+    <w:semiHidden/>
     <w:unhideWhenUsed/>
   </w:style>
   <w:style w:type="table" w:default="1" w:styleId="TableauNormal">

</xml_diff>